<commit_message>
added notes of vakbeurs verslag
</commit_message>
<xml_diff>
--- a/innovatie/les1_innovatie_vakbeurs.docx
+++ b/innovatie/les1_innovatie_vakbeurs.docx
@@ -25,12 +25,6 @@
         <w:gridCol w:w="5130"/>
       </w:tblGrid>
       <w:tr>
-        <w:tblPrEx>
-          <w:tblCellMar>
-            <w:top w:w="0" w:type="dxa"/>
-            <w:bottom w:w="0" w:type="dxa"/>
-          </w:tblCellMar>
-        </w:tblPrEx>
         <w:trPr>
           <w:trHeight w:val="360"/>
         </w:trPr>
@@ -45,12 +39,21 @@
                 <w:lang w:val="en-US"/>
               </w:rPr>
             </w:pPr>
+            <w:proofErr w:type="spellStart"/>
             <w:r>
               <w:rPr>
                 <w:b/>
                 <w:lang w:val="en-US"/>
               </w:rPr>
-              <w:t xml:space="preserve">VakBeurs </w:t>
+              <w:t>VakBeurs</w:t>
+            </w:r>
+            <w:proofErr w:type="spellEnd"/>
+            <w:r>
+              <w:rPr>
+                <w:b/>
+                <w:lang w:val="en-US"/>
+              </w:rPr>
+              <w:t xml:space="preserve"> </w:t>
             </w:r>
           </w:p>
         </w:tc>
@@ -64,22 +67,18 @@
                 <w:lang w:val="en-US"/>
               </w:rPr>
             </w:pPr>
+            <w:proofErr w:type="spellStart"/>
             <w:r>
               <w:rPr>
                 <w:lang w:val="en-US"/>
               </w:rPr>
               <w:t>InfoSecurity</w:t>
             </w:r>
+            <w:proofErr w:type="spellEnd"/>
           </w:p>
         </w:tc>
       </w:tr>
       <w:tr>
-        <w:tblPrEx>
-          <w:tblCellMar>
-            <w:top w:w="0" w:type="dxa"/>
-            <w:bottom w:w="0" w:type="dxa"/>
-          </w:tblCellMar>
-        </w:tblPrEx>
         <w:trPr>
           <w:trHeight w:val="360"/>
         </w:trPr>
@@ -123,12 +122,6 @@
         </w:tc>
       </w:tr>
       <w:tr>
-        <w:tblPrEx>
-          <w:tblCellMar>
-            <w:top w:w="0" w:type="dxa"/>
-            <w:bottom w:w="0" w:type="dxa"/>
-          </w:tblCellMar>
-        </w:tblPrEx>
         <w:trPr>
           <w:trHeight w:val="540"/>
         </w:trPr>
@@ -155,14 +148,7 @@
                 <w:b/>
                 <w:lang w:val="en-US"/>
               </w:rPr>
-              <w:t>Thema</w:t>
-            </w:r>
-            <w:r>
-              <w:rPr>
-                <w:b/>
-                <w:lang w:val="en-US"/>
-              </w:rPr>
-              <w:t>s</w:t>
+              <w:t>Themas</w:t>
             </w:r>
           </w:p>
         </w:tc>
@@ -180,7 +166,15 @@
             </w:r>
             <w:r>
               <w:br/>
-              <w:t>De cloud is voor iedereen. Van consument tot MKB tot Enterprise. Mobiliteit, flexibiliteit en beveiliging zijn belangrijke kenmerken van cloudoplossingen die organisaties nodig hebben om te bestaan.</w:t>
+              <w:t xml:space="preserve">De </w:t>
+            </w:r>
+            <w:proofErr w:type="spellStart"/>
+            <w:r>
+              <w:t>cloud</w:t>
+            </w:r>
+            <w:proofErr w:type="spellEnd"/>
+            <w:r>
+              <w:t xml:space="preserve"> is voor iedereen. Van consument tot MKB tot Enterprise. Mobiliteit, flexibiliteit en beveiliging zijn belangrijke kenmerken van cloudoplossingen die organisaties nodig hebben om te bestaan.</w:t>
             </w:r>
             <w:r>
               <w:br/>
@@ -197,7 +191,14 @@
             </w:r>
             <w:r>
               <w:br/>
-              <w:t>Security is voor veel bedrijven kopzorg nummer één, want bedrijfsdata is vandaag de dag nog steeds onvoldoende beveiligd. Databeveiliging is daarbij niet meer genoeg.</w:t>
+            </w:r>
+            <w:proofErr w:type="spellStart"/>
+            <w:r>
+              <w:t>Security</w:t>
+            </w:r>
+            <w:proofErr w:type="spellEnd"/>
+            <w:r>
+              <w:t xml:space="preserve"> is voor veel bedrijven kopzorg nummer één, want bedrijfsdata is vandaag de dag nog steeds onvoldoende beveiligd. Databeveiliging is daarbij niet meer genoeg.</w:t>
             </w:r>
             <w:r>
               <w:br/>
@@ -210,8 +211,33 @@
                 <w:b/>
                 <w:bCs/>
               </w:rPr>
-              <w:t>Datacenter &amp; Infrastructure Optimisation</w:t>
-            </w:r>
+              <w:t>Datacenter &amp; </w:t>
+            </w:r>
+            <w:proofErr w:type="spellStart"/>
+            <w:r>
+              <w:rPr>
+                <w:b/>
+                <w:bCs/>
+              </w:rPr>
+              <w:t>Infrastructure</w:t>
+            </w:r>
+            <w:proofErr w:type="spellEnd"/>
+            <w:r>
+              <w:rPr>
+                <w:b/>
+                <w:bCs/>
+              </w:rPr>
+              <w:t xml:space="preserve"> </w:t>
+            </w:r>
+            <w:proofErr w:type="spellStart"/>
+            <w:r>
+              <w:rPr>
+                <w:b/>
+                <w:bCs/>
+              </w:rPr>
+              <w:t>Optimisation</w:t>
+            </w:r>
+            <w:proofErr w:type="spellEnd"/>
             <w:r>
               <w:br/>
               <w:t>Een gedegen infrastructuur vormt een belangrijke basis. De infrastructuur moet de communicatie tussen alle componenten en technologieën kunnen dragen. </w:t>
@@ -227,7 +253,23 @@
                 <w:b/>
                 <w:bCs/>
               </w:rPr>
-              <w:t>Data Science &amp; -Management</w:t>
+              <w:t xml:space="preserve">Data </w:t>
+            </w:r>
+            <w:proofErr w:type="spellStart"/>
+            <w:r>
+              <w:rPr>
+                <w:b/>
+                <w:bCs/>
+              </w:rPr>
+              <w:t>Science</w:t>
+            </w:r>
+            <w:proofErr w:type="spellEnd"/>
+            <w:r>
+              <w:rPr>
+                <w:b/>
+                <w:bCs/>
+              </w:rPr>
+              <w:t xml:space="preserve"> &amp; -Management</w:t>
             </w:r>
             <w:r>
               <w:br/>
@@ -244,8 +286,17 @@
                 <w:b/>
                 <w:bCs/>
               </w:rPr>
-              <w:t>Digital Workspace</w:t>
-            </w:r>
+              <w:t xml:space="preserve">Digital </w:t>
+            </w:r>
+            <w:proofErr w:type="spellStart"/>
+            <w:r>
+              <w:rPr>
+                <w:b/>
+                <w:bCs/>
+              </w:rPr>
+              <w:t>Workspace</w:t>
+            </w:r>
+            <w:proofErr w:type="spellEnd"/>
             <w:r>
               <w:br/>
               <w:t>Werken is tegenwoordig niet meer een plaats, maar een activiteit. Wanneer, waar en op welk device is niet voor iedereen hetzelfde.</w:t>
@@ -265,7 +316,23 @@
             </w:r>
             <w:r>
               <w:br/>
-              <w:t>IT Service Management (ITSM) focust steeds minder op het IT-beheer van losse elementen, maar steeds meer op het leveren van end-to-end diensten met behulp van best practice proces modellen. </w:t>
+              <w:t>IT Service Management (ITSM) focust steeds minder op het IT-beheer van losse elementen, maar steeds meer op het leveren van end-</w:t>
+            </w:r>
+            <w:proofErr w:type="spellStart"/>
+            <w:r>
+              <w:t>to</w:t>
+            </w:r>
+            <w:proofErr w:type="spellEnd"/>
+            <w:r>
+              <w:t xml:space="preserve">-end diensten met behulp van best </w:t>
+            </w:r>
+            <w:proofErr w:type="spellStart"/>
+            <w:r>
+              <w:t>practice</w:t>
+            </w:r>
+            <w:proofErr w:type="spellEnd"/>
+            <w:r>
+              <w:t xml:space="preserve"> proces modellen. </w:t>
             </w:r>
             <w:r>
               <w:br/>
@@ -278,7 +345,23 @@
                 <w:b/>
                 <w:bCs/>
               </w:rPr>
-              <w:t>Privacy, Governance &amp; Risk Management</w:t>
+              <w:t xml:space="preserve">Privacy, </w:t>
+            </w:r>
+            <w:proofErr w:type="spellStart"/>
+            <w:r>
+              <w:rPr>
+                <w:b/>
+                <w:bCs/>
+              </w:rPr>
+              <w:t>Governance</w:t>
+            </w:r>
+            <w:proofErr w:type="spellEnd"/>
+            <w:r>
+              <w:rPr>
+                <w:b/>
+                <w:bCs/>
+              </w:rPr>
+              <w:t> &amp; Risk Management</w:t>
             </w:r>
             <w:r>
               <w:br/>
@@ -292,7 +375,6 @@
       <w:pPr>
         <w:rPr>
           <w:b/>
-          <w:lang w:val="en-US"/>
         </w:rPr>
       </w:pPr>
     </w:p>
@@ -300,7 +382,6 @@
       <w:pPr>
         <w:rPr>
           <w:b/>
-          <w:lang w:val="en-US"/>
         </w:rPr>
       </w:pPr>
     </w:p>
@@ -308,7 +389,6 @@
       <w:pPr>
         <w:rPr>
           <w:b/>
-          <w:lang w:val="en-US"/>
         </w:rPr>
       </w:pPr>
     </w:p>
@@ -316,213 +396,48 @@
       <w:pPr>
         <w:rPr>
           <w:b/>
-          <w:lang w:val="en-US"/>
-        </w:rPr>
-      </w:pPr>
-    </w:p>
-    <w:p>
-      <w:pPr>
-        <w:rPr>
-          <w:lang w:val="en-US"/>
-        </w:rPr>
-      </w:pPr>
-    </w:p>
-    <w:p>
-      <w:pPr>
-        <w:rPr>
-          <w:lang w:val="en-US"/>
-        </w:rPr>
-      </w:pPr>
-    </w:p>
-    <w:p>
-      <w:pPr>
-        <w:rPr>
-          <w:lang w:val="en-US"/>
-        </w:rPr>
-      </w:pPr>
-    </w:p>
-    <w:p>
-      <w:pPr>
-        <w:rPr>
-          <w:lang w:val="en-US"/>
-        </w:rPr>
-      </w:pPr>
-    </w:p>
-    <w:p>
-      <w:pPr>
-        <w:rPr>
-          <w:lang w:val="en-US"/>
-        </w:rPr>
-      </w:pPr>
-    </w:p>
-    <w:p>
-      <w:pPr>
-        <w:rPr>
-          <w:lang w:val="en-US"/>
-        </w:rPr>
-      </w:pPr>
-    </w:p>
-    <w:p>
-      <w:pPr>
-        <w:rPr>
-          <w:lang w:val="en-US"/>
-        </w:rPr>
-      </w:pPr>
-    </w:p>
-    <w:p>
-      <w:pPr>
-        <w:rPr>
-          <w:lang w:val="en-US"/>
-        </w:rPr>
-      </w:pPr>
-    </w:p>
-    <w:p>
-      <w:pPr>
-        <w:rPr>
-          <w:lang w:val="en-US"/>
-        </w:rPr>
-      </w:pPr>
-    </w:p>
-    <w:p>
-      <w:pPr>
-        <w:rPr>
-          <w:lang w:val="en-US"/>
-        </w:rPr>
-      </w:pPr>
-    </w:p>
-    <w:p>
-      <w:pPr>
-        <w:rPr>
-          <w:lang w:val="en-US"/>
-        </w:rPr>
-      </w:pPr>
-    </w:p>
-    <w:p>
-      <w:pPr>
-        <w:rPr>
-          <w:lang w:val="en-US"/>
-        </w:rPr>
-      </w:pPr>
-    </w:p>
-    <w:p>
-      <w:pPr>
-        <w:rPr>
-          <w:lang w:val="en-US"/>
-        </w:rPr>
-      </w:pPr>
-    </w:p>
-    <w:p>
-      <w:pPr>
-        <w:rPr>
-          <w:lang w:val="en-US"/>
-        </w:rPr>
-      </w:pPr>
-    </w:p>
-    <w:p>
-      <w:pPr>
-        <w:rPr>
-          <w:lang w:val="en-US"/>
-        </w:rPr>
-      </w:pPr>
-    </w:p>
-    <w:p>
-      <w:pPr>
-        <w:rPr>
-          <w:lang w:val="en-US"/>
-        </w:rPr>
-      </w:pPr>
-    </w:p>
-    <w:p>
-      <w:pPr>
-        <w:rPr>
-          <w:lang w:val="en-US"/>
-        </w:rPr>
-      </w:pPr>
-    </w:p>
-    <w:p>
-      <w:pPr>
-        <w:rPr>
-          <w:lang w:val="en-US"/>
-        </w:rPr>
-      </w:pPr>
-    </w:p>
-    <w:p>
-      <w:pPr>
-        <w:rPr>
-          <w:lang w:val="en-US"/>
-        </w:rPr>
-      </w:pPr>
-    </w:p>
-    <w:p>
-      <w:pPr>
-        <w:rPr>
-          <w:lang w:val="en-US"/>
-        </w:rPr>
-      </w:pPr>
-    </w:p>
-    <w:p>
-      <w:pPr>
-        <w:rPr>
-          <w:lang w:val="en-US"/>
-        </w:rPr>
-      </w:pPr>
-    </w:p>
-    <w:p>
-      <w:pPr>
-        <w:rPr>
-          <w:lang w:val="en-US"/>
-        </w:rPr>
-      </w:pPr>
-    </w:p>
-    <w:p>
-      <w:pPr>
-        <w:rPr>
-          <w:lang w:val="en-US"/>
-        </w:rPr>
-      </w:pPr>
-    </w:p>
-    <w:p>
-      <w:pPr>
-        <w:rPr>
-          <w:lang w:val="en-US"/>
-        </w:rPr>
-      </w:pPr>
-    </w:p>
-    <w:p>
-      <w:pPr>
-        <w:rPr>
-          <w:lang w:val="en-US"/>
-        </w:rPr>
-      </w:pPr>
-    </w:p>
-    <w:p>
-      <w:pPr>
-        <w:rPr>
-          <w:lang w:val="en-US"/>
-        </w:rPr>
-      </w:pPr>
-    </w:p>
-    <w:p>
-      <w:pPr>
-        <w:rPr>
-          <w:lang w:val="en-US"/>
-        </w:rPr>
-      </w:pPr>
-    </w:p>
+        </w:rPr>
+      </w:pPr>
+    </w:p>
+    <w:p/>
+    <w:p/>
+    <w:p/>
+    <w:p/>
+    <w:p/>
+    <w:p/>
+    <w:p/>
+    <w:p/>
+    <w:p/>
+    <w:p/>
+    <w:p/>
+    <w:p/>
+    <w:p/>
+    <w:p/>
+    <w:p/>
+    <w:p/>
+    <w:p/>
+    <w:p/>
+    <w:p/>
+    <w:p/>
+    <w:p/>
+    <w:p/>
+    <w:p/>
+    <w:p/>
+    <w:p/>
+    <w:p/>
+    <w:p/>
     <w:p>
       <w:pPr>
         <w:ind w:left="720"/>
         <w:rPr>
           <w:b/>
           <w:sz w:val="28"/>
-          <w:lang w:val="en-US"/>
         </w:rPr>
       </w:pPr>
       <w:r>
         <w:rPr>
           <w:b/>
           <w:sz w:val="28"/>
-          <w:lang w:val="en-US"/>
         </w:rPr>
         <w:lastRenderedPageBreak/>
         <w:t>Verslag  vakbeurs infosecurity</w:t>
@@ -531,9 +446,6 @@
     <w:p>
       <w:pPr>
         <w:ind w:left="720"/>
-        <w:rPr>
-          <w:lang w:val="en-US"/>
-        </w:rPr>
       </w:pPr>
     </w:p>
     <w:p>
@@ -591,21 +503,46 @@
           <w:bCs/>
           <w:lang w:val="en-US"/>
         </w:rPr>
-        <w:t>Cyber Security, Datacenter &amp; Infrastructure Optimisation</w:t>
-      </w:r>
+        <w:t xml:space="preserve">Cyber Security, Datacenter &amp; Infrastructure </w:t>
+      </w:r>
+      <w:proofErr w:type="spellStart"/>
       <w:r>
         <w:rPr>
           <w:bCs/>
           <w:lang w:val="en-US"/>
         </w:rPr>
-        <w:t>,</w:t>
-      </w:r>
+        <w:t>Optimisation</w:t>
+      </w:r>
+      <w:proofErr w:type="spellEnd"/>
       <w:r>
         <w:rPr>
           <w:bCs/>
           <w:lang w:val="en-US"/>
         </w:rPr>
-        <w:t xml:space="preserve"> Data Science &amp; -Management, Digital Workspace, IT Service Management &amp; Control en Privacy, Governance &amp; Risk Management</w:t>
+        <w:t>,</w:t>
+      </w:r>
+      <w:r>
+        <w:rPr>
+          <w:bCs/>
+          <w:lang w:val="en-US"/>
+        </w:rPr>
+        <w:t xml:space="preserve"> Data Science &amp; -Management, Digital Workspace, IT Service Management &amp; Control </w:t>
+      </w:r>
+      <w:proofErr w:type="spellStart"/>
+      <w:r>
+        <w:rPr>
+          <w:bCs/>
+          <w:lang w:val="en-US"/>
+        </w:rPr>
+        <w:t>en</w:t>
+      </w:r>
+      <w:proofErr w:type="spellEnd"/>
+      <w:r>
+        <w:rPr>
+          <w:bCs/>
+          <w:lang w:val="en-US"/>
+        </w:rPr>
+        <w:t xml:space="preserve"> Privacy, Governance &amp; Risk Management</w:t>
       </w:r>
       <w:r>
         <w:rPr>
@@ -711,12 +648,21 @@
           <w:bCs/>
         </w:rPr>
       </w:pPr>
+      <w:proofErr w:type="spellStart"/>
       <w:r>
         <w:rPr>
           <w:b/>
           <w:bCs/>
         </w:rPr>
-        <w:t>Ockel Computers</w:t>
+        <w:t>Ockel</w:t>
+      </w:r>
+      <w:proofErr w:type="spellEnd"/>
+      <w:r>
+        <w:rPr>
+          <w:b/>
+          <w:bCs/>
+        </w:rPr>
+        <w:t xml:space="preserve"> Computers</w:t>
       </w:r>
     </w:p>
     <w:p>
@@ -725,7 +671,15 @@
         <w:ind w:left="1440"/>
       </w:pPr>
       <w:r>
-        <w:t>Het eerste innovatieve product wat op deze beurs te vinden is van Ockel computers.</w:t>
+        <w:t xml:space="preserve">Het eerste innovatieve product wat op deze beurs te vinden is van </w:t>
+      </w:r>
+      <w:proofErr w:type="spellStart"/>
+      <w:r>
+        <w:t>Ockel</w:t>
+      </w:r>
+      <w:proofErr w:type="spellEnd"/>
+      <w:r>
+        <w:t xml:space="preserve"> computers.</w:t>
       </w:r>
     </w:p>
     <w:p>
@@ -754,12 +708,14 @@
           <w:b/>
         </w:rPr>
       </w:pPr>
+      <w:proofErr w:type="spellStart"/>
       <w:r>
         <w:rPr>
           <w:b/>
         </w:rPr>
         <w:t>Bitsensor</w:t>
       </w:r>
+      <w:proofErr w:type="spellEnd"/>
     </w:p>
     <w:p>
       <w:pPr>
@@ -770,7 +726,15 @@
         <w:t xml:space="preserve">Waarschijnlijk </w:t>
       </w:r>
       <w:r>
-        <w:t>de meest belovende innovatie komt van BitSensor.</w:t>
+        <w:t xml:space="preserve">de meest belovende innovatie komt van </w:t>
+      </w:r>
+      <w:proofErr w:type="spellStart"/>
+      <w:r>
+        <w:t>BitSensor</w:t>
+      </w:r>
+      <w:proofErr w:type="spellEnd"/>
+      <w:r>
+        <w:t>.</w:t>
       </w:r>
     </w:p>
     <w:p>
@@ -778,14 +742,36 @@
         <w:pStyle w:val="Lijstalinea"/>
         <w:ind w:left="1440"/>
       </w:pPr>
-      <w:r>
-        <w:t>Bitsensor bied als dienst een artificial intelligence aan</w:t>
+      <w:proofErr w:type="spellStart"/>
+      <w:r>
+        <w:t>Bitsensor</w:t>
+      </w:r>
+      <w:proofErr w:type="spellEnd"/>
+      <w:r>
+        <w:t xml:space="preserve"> bied </w:t>
+      </w:r>
+      <w:r>
+        <w:t xml:space="preserve">een </w:t>
+      </w:r>
+      <w:proofErr w:type="spellStart"/>
+      <w:r>
+        <w:t>artificial</w:t>
+      </w:r>
+      <w:proofErr w:type="spellEnd"/>
+      <w:r>
+        <w:t xml:space="preserve"> intelligence dienst aan die een cyber attack binnen 0.5 seconde identificeert en voorkomt. Waar veel bedrijven pas na 9 maanden erachter komen dat ze gehackt zijn als ze er al achter komen. En dan nog moeten beginnen met het voorkomen ervan.</w:t>
       </w:r>
       <w:bookmarkStart w:id="0" w:name="_GoBack"/>
       <w:bookmarkEnd w:id="0"/>
     </w:p>
     <w:p>
       <w:pPr>
+        <w:pStyle w:val="Lijstalinea"/>
+        <w:ind w:left="1440"/>
+      </w:pPr>
+    </w:p>
+    <w:p>
+      <w:pPr>
         <w:ind w:left="1416"/>
       </w:pPr>
     </w:p>
@@ -797,30 +783,59 @@
     <w:p>
       <w:pPr>
         <w:ind w:left="720"/>
-      </w:pPr>
-      <w:r>
-        <w:t>Innovatieve seminars</w:t>
+        <w:rPr>
+          <w:lang w:val="en-US"/>
+        </w:rPr>
+      </w:pPr>
+      <w:proofErr w:type="spellStart"/>
+      <w:r>
+        <w:rPr>
+          <w:lang w:val="en-US"/>
+        </w:rPr>
+        <w:t>Innovatieve</w:t>
+      </w:r>
+      <w:proofErr w:type="spellEnd"/>
+      <w:r>
+        <w:rPr>
+          <w:lang w:val="en-US"/>
+        </w:rPr>
+        <w:t xml:space="preserve"> seminars</w:t>
       </w:r>
     </w:p>
     <w:p>
       <w:pPr>
         <w:ind w:left="720"/>
-      </w:pPr>
-      <w:r>
+        <w:rPr>
+          <w:lang w:val="en-US"/>
+        </w:rPr>
+      </w:pPr>
+      <w:r>
+        <w:rPr>
+          <w:lang w:val="en-US"/>
+        </w:rPr>
         <w:t>https://www.infosecurity.nl/seminar/Q205</w:t>
       </w:r>
     </w:p>
     <w:p>
       <w:pPr>
         <w:ind w:left="720"/>
-      </w:pPr>
-      <w:r>
+        <w:rPr>
+          <w:lang w:val="en-US"/>
+        </w:rPr>
+      </w:pPr>
+      <w:r>
+        <w:rPr>
+          <w:lang w:val="en-US"/>
+        </w:rPr>
         <w:t>https://www.infosecurity.nl/seminar/S108</w:t>
       </w:r>
     </w:p>
     <w:p>
       <w:pPr>
         <w:ind w:left="720"/>
+        <w:rPr>
+          <w:lang w:val="en-US"/>
+        </w:rPr>
       </w:pPr>
     </w:p>
     <w:p>
@@ -1550,6 +1565,7 @@
   <w:style w:type="character" w:default="1" w:styleId="Standaardalinea-lettertype">
     <w:name w:val="Default Paragraph Font"/>
     <w:uiPriority w:val="1"/>
+    <w:semiHidden/>
     <w:unhideWhenUsed/>
   </w:style>
   <w:style w:type="table" w:default="1" w:styleId="Standaardtabel">

</xml_diff>

<commit_message>
finished with vakbladen innovatieve ict
</commit_message>
<xml_diff>
--- a/innovatie/les1_innovatie_vakbeurs.docx
+++ b/innovatie/les1_innovatie_vakbeurs.docx
@@ -1,10 +1,1148 @@
 
 <file path=word/document.xml><?xml version="1.0" encoding="utf-8"?>
-<w:document xmlns:wpc="http://schemas.microsoft.com/office/word/2010/wordprocessingCanvas" xmlns:cx="http://schemas.microsoft.com/office/drawing/2014/chartex" xmlns:mc="http://schemas.openxmlformats.org/markup-compatibility/2006" xmlns:o="urn:schemas-microsoft-com:office:office" xmlns:r="http://schemas.openxmlformats.org/officeDocument/2006/relationships" xmlns:m="http://schemas.openxmlformats.org/officeDocument/2006/math" xmlns:v="urn:schemas-microsoft-com:vml" xmlns:wp14="http://schemas.microsoft.com/office/word/2010/wordprocessingDrawing" xmlns:wp="http://schemas.openxmlformats.org/drawingml/2006/wordprocessingDrawing" xmlns:w10="urn:schemas-microsoft-com:office:word" xmlns:w="http://schemas.openxmlformats.org/wordprocessingml/2006/main" xmlns:w14="http://schemas.microsoft.com/office/word/2010/wordml" xmlns:w15="http://schemas.microsoft.com/office/word/2012/wordml" xmlns:w16se="http://schemas.microsoft.com/office/word/2015/wordml/symex" xmlns:wpg="http://schemas.microsoft.com/office/word/2010/wordprocessingGroup" xmlns:wpi="http://schemas.microsoft.com/office/word/2010/wordprocessingInk" xmlns:wne="http://schemas.microsoft.com/office/word/2006/wordml" xmlns:wps="http://schemas.microsoft.com/office/word/2010/wordprocessingShape" mc:Ignorable="w14 w15 w16se wp14">
+<w:document xmlns:wpc="http://schemas.microsoft.com/office/word/2010/wordprocessingCanvas" xmlns:cx="http://schemas.microsoft.com/office/drawing/2014/chartex" xmlns:cx1="http://schemas.microsoft.com/office/drawing/2015/9/8/chartex" xmlns:cx2="http://schemas.microsoft.com/office/drawing/2015/10/21/chartex" xmlns:cx3="http://schemas.microsoft.com/office/drawing/2016/5/9/chartex" xmlns:cx4="http://schemas.microsoft.com/office/drawing/2016/5/10/chartex" xmlns:cx5="http://schemas.microsoft.com/office/drawing/2016/5/11/chartex" xmlns:cx6="http://schemas.microsoft.com/office/drawing/2016/5/12/chartex" xmlns:cx7="http://schemas.microsoft.com/office/drawing/2016/5/13/chartex" xmlns:cx8="http://schemas.microsoft.com/office/drawing/2016/5/14/chartex" xmlns:mc="http://schemas.openxmlformats.org/markup-compatibility/2006" xmlns:aink="http://schemas.microsoft.com/office/drawing/2016/ink" xmlns:am3d="http://schemas.microsoft.com/office/drawing/2017/model3d" xmlns:o="urn:schemas-microsoft-com:office:office" xmlns:r="http://schemas.openxmlformats.org/officeDocument/2006/relationships" xmlns:m="http://schemas.openxmlformats.org/officeDocument/2006/math" xmlns:v="urn:schemas-microsoft-com:vml" xmlns:wp14="http://schemas.microsoft.com/office/word/2010/wordprocessingDrawing" xmlns:wp="http://schemas.openxmlformats.org/drawingml/2006/wordprocessingDrawing" xmlns:w10="urn:schemas-microsoft-com:office:word" xmlns:w="http://schemas.openxmlformats.org/wordprocessingml/2006/main" xmlns:w14="http://schemas.microsoft.com/office/word/2010/wordml" xmlns:w15="http://schemas.microsoft.com/office/word/2012/wordml" xmlns:w16cid="http://schemas.microsoft.com/office/word/2016/wordml/cid" xmlns:w16se="http://schemas.microsoft.com/office/word/2015/wordml/symex" xmlns:wpg="http://schemas.microsoft.com/office/word/2010/wordprocessingGroup" xmlns:wpi="http://schemas.microsoft.com/office/word/2010/wordprocessingInk" xmlns:wne="http://schemas.microsoft.com/office/word/2006/wordml" xmlns:wps="http://schemas.microsoft.com/office/word/2010/wordprocessingShape" mc:Ignorable="w14 w15 w16se w16cid wp14">
   <w:body>
+    <w:p>
+      <w:r>
+        <w:rPr>
+          <w:b/>
+        </w:rPr>
+        <w:t xml:space="preserve">Wanneer: </w:t>
+      </w:r>
+      <w:r>
+        <w:t>Op 1 en 2 november 2017</w:t>
+      </w:r>
+      <w:r>
+        <w:t xml:space="preserve"> van </w:t>
+      </w:r>
+      <w:r>
+        <w:t>09.30 uur tot en met 17.00</w:t>
+      </w:r>
+    </w:p>
+    <w:p>
+      <w:r>
+        <w:rPr>
+          <w:b/>
+        </w:rPr>
+        <w:t xml:space="preserve">Waar: </w:t>
+      </w:r>
+      <w:r>
+        <w:t>Jaarbeurs, Utrecht - Hal 1</w:t>
+      </w:r>
+    </w:p>
+    <w:p>
+      <w:r>
+        <w:rPr>
+          <w:b/>
+        </w:rPr>
+        <w:t xml:space="preserve">Kosten: </w:t>
+      </w:r>
+      <w:r>
+        <w:t>Niks over te vinden</w:t>
+      </w:r>
+    </w:p>
+    <w:p/>
+    <w:p>
+      <w:pPr>
+        <w:rPr>
+          <w:b/>
+          <w:sz w:val="32"/>
+        </w:rPr>
+      </w:pPr>
+      <w:r>
+        <w:rPr>
+          <w:b/>
+          <w:sz w:val="32"/>
+        </w:rPr>
+        <w:t>Verslag  vakbeurs infosecurity</w:t>
+      </w:r>
+    </w:p>
+    <w:p/>
+    <w:p>
+      <w:pPr>
+        <w:rPr>
+          <w:b/>
+        </w:rPr>
+      </w:pPr>
+      <w:r>
+        <w:rPr>
+          <w:b/>
+        </w:rPr>
+        <w:t>Thema</w:t>
+      </w:r>
+      <w:r>
+        <w:rPr>
+          <w:b/>
+        </w:rPr>
+        <w:t>’s</w:t>
+      </w:r>
+    </w:p>
+    <w:p>
+      <w:r>
+        <w:t>Zoals hierboven is aangegeven</w:t>
+      </w:r>
+      <w:r>
+        <w:t xml:space="preserve"> in de tabel</w:t>
+      </w:r>
+      <w:r>
+        <w:t xml:space="preserve"> heeft deze vakbeurs niet een enkel thema het omdat 7 thema</w:t>
+      </w:r>
+      <w:r>
+        <w:t>’</w:t>
+      </w:r>
+      <w:r>
+        <w:t xml:space="preserve">s </w:t>
+      </w:r>
+      <w:r>
+        <w:t xml:space="preserve">namelijk: </w:t>
+      </w:r>
+    </w:p>
+    <w:p>
+      <w:pPr>
+        <w:pStyle w:val="Lijstalinea"/>
+        <w:numPr>
+          <w:ilvl w:val="0"/>
+          <w:numId w:val="15"/>
+        </w:numPr>
+        <w:rPr>
+          <w:b/>
+          <w:bCs/>
+          <w:lang w:val="en-US"/>
+        </w:rPr>
+      </w:pPr>
+      <w:r>
+        <w:rPr>
+          <w:bCs/>
+          <w:lang w:val="en-US"/>
+        </w:rPr>
+        <w:t>Cloud Computing</w:t>
+      </w:r>
+      <w:r>
+        <w:rPr>
+          <w:b/>
+          <w:bCs/>
+          <w:lang w:val="en-US"/>
+        </w:rPr>
+        <w:t xml:space="preserve">, </w:t>
+      </w:r>
+    </w:p>
+    <w:p>
+      <w:pPr>
+        <w:pStyle w:val="Lijstalinea"/>
+        <w:numPr>
+          <w:ilvl w:val="0"/>
+          <w:numId w:val="15"/>
+        </w:numPr>
+        <w:rPr>
+          <w:bCs/>
+          <w:lang w:val="en-US"/>
+        </w:rPr>
+      </w:pPr>
+      <w:r>
+        <w:rPr>
+          <w:bCs/>
+          <w:lang w:val="en-US"/>
+        </w:rPr>
+        <w:t xml:space="preserve">Cyber Security, </w:t>
+      </w:r>
+    </w:p>
+    <w:p>
+      <w:pPr>
+        <w:pStyle w:val="Lijstalinea"/>
+        <w:numPr>
+          <w:ilvl w:val="0"/>
+          <w:numId w:val="15"/>
+        </w:numPr>
+        <w:rPr>
+          <w:bCs/>
+          <w:lang w:val="en-US"/>
+        </w:rPr>
+      </w:pPr>
+      <w:r>
+        <w:rPr>
+          <w:bCs/>
+          <w:lang w:val="en-US"/>
+        </w:rPr>
+        <w:t xml:space="preserve">Datacenter &amp; Infrastructure </w:t>
+      </w:r>
+      <w:proofErr w:type="spellStart"/>
+      <w:r>
+        <w:rPr>
+          <w:bCs/>
+          <w:lang w:val="en-US"/>
+        </w:rPr>
+        <w:t>Optimisation</w:t>
+      </w:r>
+      <w:proofErr w:type="spellEnd"/>
+      <w:r>
+        <w:rPr>
+          <w:bCs/>
+          <w:lang w:val="en-US"/>
+        </w:rPr>
+        <w:t>,</w:t>
+      </w:r>
+      <w:r>
+        <w:rPr>
+          <w:bCs/>
+          <w:lang w:val="en-US"/>
+        </w:rPr>
+        <w:t xml:space="preserve"> </w:t>
+      </w:r>
+    </w:p>
+    <w:p>
+      <w:pPr>
+        <w:pStyle w:val="Lijstalinea"/>
+        <w:numPr>
+          <w:ilvl w:val="0"/>
+          <w:numId w:val="15"/>
+        </w:numPr>
+        <w:rPr>
+          <w:bCs/>
+          <w:lang w:val="en-US"/>
+        </w:rPr>
+      </w:pPr>
+      <w:r>
+        <w:rPr>
+          <w:bCs/>
+          <w:lang w:val="en-US"/>
+        </w:rPr>
+        <w:t xml:space="preserve">Data Science &amp; -Management, </w:t>
+      </w:r>
+    </w:p>
+    <w:p>
+      <w:pPr>
+        <w:pStyle w:val="Lijstalinea"/>
+        <w:numPr>
+          <w:ilvl w:val="0"/>
+          <w:numId w:val="15"/>
+        </w:numPr>
+        <w:rPr>
+          <w:bCs/>
+          <w:lang w:val="en-US"/>
+        </w:rPr>
+      </w:pPr>
+      <w:r>
+        <w:rPr>
+          <w:bCs/>
+          <w:lang w:val="en-US"/>
+        </w:rPr>
+        <w:t xml:space="preserve">Digital Workspace, </w:t>
+      </w:r>
+    </w:p>
+    <w:p>
+      <w:pPr>
+        <w:pStyle w:val="Lijstalinea"/>
+        <w:numPr>
+          <w:ilvl w:val="0"/>
+          <w:numId w:val="15"/>
+        </w:numPr>
+        <w:rPr>
+          <w:bCs/>
+          <w:lang w:val="en-US"/>
+        </w:rPr>
+      </w:pPr>
+      <w:r>
+        <w:rPr>
+          <w:bCs/>
+          <w:lang w:val="en-US"/>
+        </w:rPr>
+        <w:t xml:space="preserve">IT Service Management &amp; Control </w:t>
+      </w:r>
+      <w:proofErr w:type="spellStart"/>
+      <w:r>
+        <w:rPr>
+          <w:bCs/>
+          <w:lang w:val="en-US"/>
+        </w:rPr>
+        <w:t>en</w:t>
+      </w:r>
+      <w:proofErr w:type="spellEnd"/>
+      <w:r>
+        <w:rPr>
+          <w:bCs/>
+          <w:lang w:val="en-US"/>
+        </w:rPr>
+        <w:t xml:space="preserve"> Privacy, </w:t>
+      </w:r>
+    </w:p>
+    <w:p>
+      <w:pPr>
+        <w:pStyle w:val="Lijstalinea"/>
+        <w:numPr>
+          <w:ilvl w:val="0"/>
+          <w:numId w:val="15"/>
+        </w:numPr>
+        <w:rPr>
+          <w:lang w:val="en-US"/>
+        </w:rPr>
+      </w:pPr>
+      <w:r>
+        <w:rPr>
+          <w:bCs/>
+          <w:lang w:val="en-US"/>
+        </w:rPr>
+        <w:t>Governance &amp; Risk Management</w:t>
+      </w:r>
+      <w:r>
+        <w:rPr>
+          <w:bCs/>
+          <w:lang w:val="en-US"/>
+        </w:rPr>
+        <w:t>.</w:t>
+      </w:r>
+      <w:r>
+        <w:rPr>
+          <w:lang w:val="en-US"/>
+        </w:rPr>
+        <w:t xml:space="preserve"> </w:t>
+      </w:r>
+    </w:p>
+    <w:p>
+      <w:pPr>
+        <w:ind w:firstLine="567"/>
+        <w:rPr>
+          <w:sz w:val="18"/>
+          <w:szCs w:val="18"/>
+        </w:rPr>
+      </w:pPr>
+      <w:r>
+        <w:rPr>
+          <w:sz w:val="18"/>
+          <w:szCs w:val="18"/>
+        </w:rPr>
+        <w:t>(</w:t>
+      </w:r>
+      <w:r>
+        <w:rPr>
+          <w:i/>
+          <w:sz w:val="18"/>
+          <w:szCs w:val="18"/>
+        </w:rPr>
+        <w:t xml:space="preserve">Voor </w:t>
+      </w:r>
+      <w:r>
+        <w:rPr>
+          <w:i/>
+          <w:sz w:val="18"/>
+          <w:szCs w:val="18"/>
+          <w:u w:val="single"/>
+        </w:rPr>
+        <w:t>meer informatie</w:t>
+      </w:r>
+      <w:r>
+        <w:rPr>
+          <w:i/>
+          <w:sz w:val="18"/>
+          <w:szCs w:val="18"/>
+        </w:rPr>
+        <w:t xml:space="preserve"> over de </w:t>
+      </w:r>
+      <w:r>
+        <w:rPr>
+          <w:i/>
+          <w:sz w:val="18"/>
+          <w:szCs w:val="18"/>
+          <w:u w:val="single"/>
+        </w:rPr>
+        <w:t xml:space="preserve">thema’s </w:t>
+      </w:r>
+      <w:r>
+        <w:rPr>
+          <w:i/>
+          <w:sz w:val="18"/>
+          <w:szCs w:val="18"/>
+        </w:rPr>
+        <w:t xml:space="preserve">zie de </w:t>
+      </w:r>
+      <w:r>
+        <w:rPr>
+          <w:i/>
+          <w:sz w:val="18"/>
+          <w:szCs w:val="18"/>
+          <w:u w:val="single"/>
+        </w:rPr>
+        <w:t xml:space="preserve">tabel </w:t>
+      </w:r>
+      <w:r>
+        <w:rPr>
+          <w:i/>
+          <w:sz w:val="18"/>
+          <w:szCs w:val="18"/>
+          <w:u w:val="single"/>
+        </w:rPr>
+        <w:t>onderin</w:t>
+      </w:r>
+      <w:r>
+        <w:rPr>
+          <w:i/>
+          <w:sz w:val="18"/>
+          <w:szCs w:val="18"/>
+        </w:rPr>
+        <w:t xml:space="preserve"> het document</w:t>
+      </w:r>
+      <w:r>
+        <w:rPr>
+          <w:i/>
+          <w:sz w:val="18"/>
+          <w:szCs w:val="18"/>
+        </w:rPr>
+        <w:t>)</w:t>
+      </w:r>
+      <w:r>
+        <w:rPr>
+          <w:sz w:val="18"/>
+          <w:szCs w:val="18"/>
+        </w:rPr>
+        <w:t xml:space="preserve"> </w:t>
+      </w:r>
+    </w:p>
+    <w:p>
+      <w:r>
+        <w:rPr>
+          <w:b/>
+        </w:rPr>
+        <w:t>Hoofd Thema</w:t>
+      </w:r>
+      <w:r>
+        <w:rPr>
+          <w:b/>
+        </w:rPr>
+        <w:t>:</w:t>
+      </w:r>
+      <w:r>
+        <w:t xml:space="preserve"> </w:t>
+      </w:r>
+      <w:r>
+        <w:t>Het primaire thema op de beurs is</w:t>
+      </w:r>
+      <w:r>
+        <w:t xml:space="preserve"> </w:t>
+      </w:r>
+      <w:proofErr w:type="spellStart"/>
+      <w:r>
+        <w:t>Q</w:t>
+      </w:r>
+      <w:r>
+        <w:t>ua</w:t>
+      </w:r>
+      <w:r>
+        <w:t>n</w:t>
+      </w:r>
+      <w:r>
+        <w:t>tified</w:t>
+      </w:r>
+      <w:proofErr w:type="spellEnd"/>
+      <w:r>
+        <w:t xml:space="preserve"> </w:t>
+      </w:r>
+      <w:r>
+        <w:t>W</w:t>
+      </w:r>
+      <w:r>
+        <w:t>orld dit gaat over</w:t>
+      </w:r>
+      <w:r>
+        <w:t xml:space="preserve"> de impact van intelligente oplossingen op het </w:t>
+      </w:r>
+      <w:proofErr w:type="spellStart"/>
+      <w:r>
+        <w:t>bedrijfs</w:t>
+      </w:r>
+      <w:proofErr w:type="spellEnd"/>
+      <w:r>
+        <w:t xml:space="preserve"> leven in IT. en welke kansen dit creëert om op nieuwe manieren met de gebruiker om te gaan.</w:t>
+      </w:r>
+    </w:p>
+    <w:p/>
+    <w:p>
+      <w:pPr>
+        <w:rPr>
+          <w:b/>
+          <w:sz w:val="28"/>
+        </w:rPr>
+      </w:pPr>
+      <w:r>
+        <w:rPr>
+          <w:b/>
+          <w:sz w:val="28"/>
+        </w:rPr>
+        <w:t>Een bedrijven met nieuwe innovatieve producten</w:t>
+      </w:r>
+    </w:p>
+    <w:p>
+      <w:pPr>
+        <w:ind w:left="360"/>
+      </w:pPr>
+      <w:r>
+        <w:t>Op de vakbeurs zijn enkele</w:t>
+      </w:r>
+      <w:r>
+        <w:t xml:space="preserve"> innovatieve oplossingen uitgelicht deze zijn te zien </w:t>
+      </w:r>
+      <w:r>
+        <w:t xml:space="preserve">in het </w:t>
+      </w:r>
+      <w:proofErr w:type="spellStart"/>
+      <w:r>
+        <w:t>Computable</w:t>
+      </w:r>
+      <w:proofErr w:type="spellEnd"/>
+      <w:r>
+        <w:t xml:space="preserve"> </w:t>
+      </w:r>
+      <w:proofErr w:type="spellStart"/>
+      <w:r>
+        <w:t>Future</w:t>
+      </w:r>
+      <w:proofErr w:type="spellEnd"/>
+      <w:r>
+        <w:t xml:space="preserve"> Lab.</w:t>
+      </w:r>
+      <w:r>
+        <w:t xml:space="preserve"> Dit is een apart ingericht stuk op de vakbeurs dit gaat dus vooral om </w:t>
+      </w:r>
+      <w:proofErr w:type="spellStart"/>
+      <w:r>
+        <w:t>showcasing</w:t>
+      </w:r>
+      <w:proofErr w:type="spellEnd"/>
+      <w:r>
+        <w:t xml:space="preserve"> van innovatieve oplossingen en zijn dus geen seminars bij verbonden. Hieronder volgen een paar producten die hier te vinden zijn.</w:t>
+      </w:r>
+    </w:p>
+    <w:p>
+      <w:pPr>
+        <w:ind w:left="360"/>
+      </w:pPr>
+    </w:p>
+    <w:p>
+      <w:pPr>
+        <w:pStyle w:val="Lijstalinea"/>
+        <w:numPr>
+          <w:ilvl w:val="0"/>
+          <w:numId w:val="2"/>
+        </w:numPr>
+        <w:ind w:left="720"/>
+        <w:rPr>
+          <w:b/>
+          <w:bCs/>
+        </w:rPr>
+      </w:pPr>
+      <w:proofErr w:type="spellStart"/>
+      <w:r>
+        <w:rPr>
+          <w:b/>
+          <w:bCs/>
+        </w:rPr>
+        <w:t>Ockel</w:t>
+      </w:r>
+      <w:proofErr w:type="spellEnd"/>
+      <w:r>
+        <w:rPr>
+          <w:b/>
+          <w:bCs/>
+        </w:rPr>
+        <w:t xml:space="preserve"> Computers</w:t>
+      </w:r>
+    </w:p>
+    <w:p>
+      <w:pPr>
+        <w:pStyle w:val="Lijstalinea"/>
+      </w:pPr>
+      <w:r>
+        <w:t xml:space="preserve">Het eerste innovatieve product wat op deze beurs te vinden is van </w:t>
+      </w:r>
+      <w:proofErr w:type="spellStart"/>
+      <w:r>
+        <w:t>Ockel</w:t>
+      </w:r>
+      <w:proofErr w:type="spellEnd"/>
+      <w:r>
+        <w:t xml:space="preserve"> computers.</w:t>
+      </w:r>
+    </w:p>
+    <w:p>
+      <w:pPr>
+        <w:pStyle w:val="Lijstalinea"/>
+      </w:pPr>
+      <w:r>
+        <w:t>Dit product is een kleine computer van telefoon formaat maar dan wel net zo sterk als een desktop computer. Hij heeft de hoeveelheid poorten en poort soorten die je bij een desktop computer zou verwachten. Het is hierdoor dus mogelijk om echt mobiel te werken omdat je zo je vaste pc altijd in je zak kan steken.</w:t>
+      </w:r>
+    </w:p>
+    <w:p>
+      <w:pPr>
+        <w:pStyle w:val="Lijstalinea"/>
+      </w:pPr>
+    </w:p>
+    <w:p>
+      <w:pPr>
+        <w:pStyle w:val="Lijstalinea"/>
+        <w:numPr>
+          <w:ilvl w:val="0"/>
+          <w:numId w:val="2"/>
+        </w:numPr>
+        <w:ind w:left="720"/>
+        <w:rPr>
+          <w:b/>
+        </w:rPr>
+      </w:pPr>
+      <w:proofErr w:type="spellStart"/>
+      <w:r>
+        <w:rPr>
+          <w:b/>
+        </w:rPr>
+        <w:t>Bitsensor</w:t>
+      </w:r>
+      <w:proofErr w:type="spellEnd"/>
+    </w:p>
+    <w:p>
+      <w:pPr>
+        <w:pStyle w:val="Lijstalinea"/>
+      </w:pPr>
+      <w:r>
+        <w:t xml:space="preserve">Waarschijnlijk </w:t>
+      </w:r>
+      <w:r>
+        <w:t xml:space="preserve">de meest belovende innovatie komt van </w:t>
+      </w:r>
+      <w:proofErr w:type="spellStart"/>
+      <w:r>
+        <w:t>BitSensor</w:t>
+      </w:r>
+      <w:proofErr w:type="spellEnd"/>
+      <w:r>
+        <w:t>.</w:t>
+      </w:r>
+    </w:p>
+    <w:p>
+      <w:pPr>
+        <w:pStyle w:val="Lijstalinea"/>
+      </w:pPr>
+      <w:proofErr w:type="spellStart"/>
+      <w:r>
+        <w:t>Bitsensor</w:t>
+      </w:r>
+      <w:proofErr w:type="spellEnd"/>
+      <w:r>
+        <w:t xml:space="preserve"> bied </w:t>
+      </w:r>
+      <w:r>
+        <w:t xml:space="preserve">een </w:t>
+      </w:r>
+      <w:proofErr w:type="spellStart"/>
+      <w:r>
+        <w:t>artificial</w:t>
+      </w:r>
+      <w:proofErr w:type="spellEnd"/>
+      <w:r>
+        <w:t xml:space="preserve"> intelligence dienst aan die een cyber attack binnen 0.5 seconde identificeert en voorkomt. Waar veel bedrijven pas na 9 maanden erachter komen dat ze </w:t>
+      </w:r>
+      <w:r>
+        <w:lastRenderedPageBreak/>
+        <w:t>gehackt zijn als ze er al achter komen. En dan nog moeten beginnen met het voorkomen ervan.</w:t>
+      </w:r>
+    </w:p>
+    <w:p>
+      <w:pPr>
+        <w:pStyle w:val="Lijstalinea"/>
+      </w:pPr>
+    </w:p>
+    <w:p>
+      <w:pPr>
+        <w:pStyle w:val="Lijstalinea"/>
+        <w:numPr>
+          <w:ilvl w:val="0"/>
+          <w:numId w:val="2"/>
+        </w:numPr>
+        <w:shd w:val="clear" w:color="auto" w:fill="FFFFFF"/>
+        <w:spacing w:before="100" w:beforeAutospacing="1" w:after="100" w:afterAutospacing="1" w:line="240" w:lineRule="auto"/>
+        <w:ind w:left="720"/>
+        <w:outlineLvl w:val="0"/>
+        <w:rPr>
+          <w:rFonts w:eastAsia="Times New Roman" w:cstheme="minorHAnsi"/>
+          <w:b/>
+          <w:color w:val="1A2E3B"/>
+          <w:kern w:val="36"/>
+          <w:lang w:val="en-NL" w:eastAsia="en-NL"/>
+        </w:rPr>
+      </w:pPr>
+      <w:proofErr w:type="spellStart"/>
+      <w:r>
+        <w:rPr>
+          <w:rFonts w:eastAsia="Times New Roman" w:cstheme="minorHAnsi"/>
+          <w:b/>
+          <w:color w:val="1A2E3B"/>
+          <w:kern w:val="36"/>
+          <w:lang w:val="en-NL" w:eastAsia="en-NL"/>
+        </w:rPr>
+        <w:t>Asperitas</w:t>
+      </w:r>
+      <w:proofErr w:type="spellEnd"/>
+      <w:r>
+        <w:rPr>
+          <w:rFonts w:eastAsia="Times New Roman" w:cstheme="minorHAnsi"/>
+          <w:b/>
+          <w:color w:val="1A2E3B"/>
+          <w:kern w:val="36"/>
+          <w:lang w:val="en-NL" w:eastAsia="en-NL"/>
+        </w:rPr>
+        <w:t xml:space="preserve"> Immersed Computing</w:t>
+      </w:r>
+    </w:p>
+    <w:p>
+      <w:pPr>
+        <w:pStyle w:val="Lijstalinea"/>
+      </w:pPr>
+      <w:proofErr w:type="spellStart"/>
+      <w:r>
+        <w:t>Asperta</w:t>
+      </w:r>
+      <w:proofErr w:type="spellEnd"/>
+      <w:r>
+        <w:t xml:space="preserve"> komt</w:t>
+      </w:r>
+      <w:r>
+        <w:t xml:space="preserve"> ook</w:t>
+      </w:r>
+      <w:r>
+        <w:t xml:space="preserve"> met een ander zeer veel belovend product. Dit product is een nieuw soort water koeling welke beter makkelijk en goedkoper inzetbaar is in datacenters.</w:t>
+      </w:r>
+    </w:p>
+    <w:p>
+      <w:pPr>
+        <w:pStyle w:val="Lijstalinea"/>
+      </w:pPr>
+      <w:r>
+        <w:t>Dit is dus ook de markt waar hun de pijlen op gericht hebben. Met de nieuwe techniek die hun ontwikkeld hebben kunnen datacenters namelijk veel elektriciteit besparen aan koeling en kunnen de onderdelen veel beter gekoeld worden.</w:t>
+      </w:r>
+    </w:p>
+    <w:p>
+      <w:pPr>
+        <w:rPr>
+          <w:sz w:val="28"/>
+        </w:rPr>
+      </w:pPr>
+    </w:p>
+    <w:p>
+      <w:pPr>
+        <w:rPr>
+          <w:b/>
+          <w:sz w:val="28"/>
+          <w:lang w:val="en-US"/>
+        </w:rPr>
+      </w:pPr>
+      <w:proofErr w:type="spellStart"/>
+      <w:r>
+        <w:rPr>
+          <w:b/>
+          <w:sz w:val="28"/>
+          <w:lang w:val="en-US"/>
+        </w:rPr>
+        <w:t>Innovatieve</w:t>
+      </w:r>
+      <w:proofErr w:type="spellEnd"/>
+      <w:r>
+        <w:rPr>
+          <w:b/>
+          <w:sz w:val="28"/>
+          <w:lang w:val="en-US"/>
+        </w:rPr>
+        <w:t xml:space="preserve"> Seminars</w:t>
+      </w:r>
+    </w:p>
+    <w:p>
+      <w:pPr>
+        <w:ind w:left="360"/>
+      </w:pPr>
+      <w:r>
+        <w:t>Op deze vakbeurs heb j</w:t>
+      </w:r>
+      <w:r>
+        <w:t>e natuurlijk ook verschillende seminars waarvoor je jezelf kan inschrijven. Het is op deze vakbeurs ook de bedoeling dat je ingeschreven bent voor een seminar voordat je na de beurs toe gaat. Dit kan eenvoudig via de website en kost</w:t>
+      </w:r>
+      <w:r>
+        <w:t xml:space="preserve"> uw wederom</w:t>
+      </w:r>
+      <w:r>
+        <w:t xml:space="preserve"> niks.</w:t>
+      </w:r>
+    </w:p>
+    <w:p>
+      <w:pPr>
+        <w:rPr>
+          <w:b/>
+        </w:rPr>
+      </w:pPr>
+    </w:p>
+    <w:p>
+      <w:pPr>
+        <w:pStyle w:val="Lijstalinea"/>
+        <w:numPr>
+          <w:ilvl w:val="0"/>
+          <w:numId w:val="11"/>
+        </w:numPr>
+      </w:pPr>
+    </w:p>
+    <w:p>
+      <w:pPr>
+        <w:pStyle w:val="Lijstalinea"/>
+        <w:ind w:left="360"/>
+      </w:pPr>
+      <w:r>
+        <w:rPr>
+          <w:b/>
+        </w:rPr>
+        <w:t xml:space="preserve">Onderwerp: </w:t>
+      </w:r>
+      <w:r>
+        <w:t xml:space="preserve">Real-Time inzicht in cyberaanvallen door gebruik te maken van </w:t>
+      </w:r>
+      <w:proofErr w:type="spellStart"/>
+      <w:r>
+        <w:t>Artificial</w:t>
+      </w:r>
+      <w:proofErr w:type="spellEnd"/>
+      <w:r>
+        <w:t xml:space="preserve"> Intelligence</w:t>
+      </w:r>
+      <w:r>
+        <w:t>.</w:t>
+      </w:r>
+    </w:p>
+    <w:p>
+      <w:pPr>
+        <w:pStyle w:val="Lijstalinea"/>
+        <w:ind w:left="360"/>
+        <w:rPr>
+          <w:lang w:val="en-US"/>
+        </w:rPr>
+      </w:pPr>
+      <w:proofErr w:type="spellStart"/>
+      <w:r>
+        <w:rPr>
+          <w:b/>
+          <w:lang w:val="en-US"/>
+        </w:rPr>
+        <w:t>Spreker</w:t>
+      </w:r>
+      <w:proofErr w:type="spellEnd"/>
+      <w:r>
+        <w:rPr>
+          <w:b/>
+          <w:lang w:val="en-US"/>
+        </w:rPr>
+        <w:t xml:space="preserve">: </w:t>
+      </w:r>
+      <w:r>
+        <w:rPr>
+          <w:lang w:val="en-US"/>
+        </w:rPr>
+        <w:t xml:space="preserve">Alex </w:t>
+      </w:r>
+      <w:proofErr w:type="spellStart"/>
+      <w:r>
+        <w:rPr>
+          <w:lang w:val="en-US"/>
+        </w:rPr>
+        <w:t>Dingemanse</w:t>
+      </w:r>
+      <w:proofErr w:type="spellEnd"/>
+      <w:r>
+        <w:rPr>
+          <w:lang w:val="en-US"/>
+        </w:rPr>
+        <w:t>, Country Manager Benelux, Vectra AI.</w:t>
+      </w:r>
+    </w:p>
+    <w:p>
+      <w:pPr>
+        <w:pStyle w:val="Lijstalinea"/>
+        <w:ind w:left="360"/>
+      </w:pPr>
+      <w:r>
+        <w:rPr>
+          <w:b/>
+        </w:rPr>
+        <w:t>Bedrijf:</w:t>
+      </w:r>
+      <w:r>
+        <w:t xml:space="preserve"> </w:t>
+      </w:r>
+      <w:proofErr w:type="spellStart"/>
+      <w:r>
+        <w:t>Vectra</w:t>
+      </w:r>
+      <w:proofErr w:type="spellEnd"/>
+      <w:r>
+        <w:t>.</w:t>
+      </w:r>
+    </w:p>
+    <w:p>
+      <w:pPr>
+        <w:pStyle w:val="Lijstalinea"/>
+        <w:ind w:left="360"/>
+      </w:pPr>
+      <w:r>
+        <w:rPr>
+          <w:b/>
+        </w:rPr>
+        <w:t>Bron:</w:t>
+      </w:r>
+      <w:r>
+        <w:t xml:space="preserve"> </w:t>
+      </w:r>
+      <w:hyperlink r:id="rId5" w:history="1">
+        <w:r>
+          <w:rPr>
+            <w:rStyle w:val="Hyperlink"/>
+          </w:rPr>
+          <w:t>https://www.infosecurity.nl/seminar/Q205</w:t>
+        </w:r>
+      </w:hyperlink>
+    </w:p>
+    <w:p>
+      <w:pPr>
+        <w:pStyle w:val="Lijstalinea"/>
+        <w:ind w:left="360"/>
+      </w:pPr>
+      <w:r>
+        <w:rPr>
+          <w:b/>
+        </w:rPr>
+        <w:t xml:space="preserve">Verslag: </w:t>
+      </w:r>
+      <w:proofErr w:type="spellStart"/>
+      <w:r>
+        <w:t>Vectra</w:t>
+      </w:r>
+      <w:proofErr w:type="spellEnd"/>
+      <w:r>
+        <w:t xml:space="preserve"> verandert </w:t>
+      </w:r>
+      <w:proofErr w:type="spellStart"/>
+      <w:r>
+        <w:t>it</w:t>
+      </w:r>
+      <w:proofErr w:type="spellEnd"/>
+      <w:r>
+        <w:t xml:space="preserve"> b</w:t>
+      </w:r>
+      <w:r>
+        <w:t xml:space="preserve">eveiliging met behulp van </w:t>
+      </w:r>
+      <w:proofErr w:type="spellStart"/>
+      <w:r>
+        <w:t>Artificial</w:t>
+      </w:r>
+      <w:proofErr w:type="spellEnd"/>
+      <w:r>
+        <w:t xml:space="preserve"> Intelligence. In de seminar verteld de spreker hoe je </w:t>
+      </w:r>
+      <w:proofErr w:type="spellStart"/>
+      <w:r>
+        <w:t>Vectra</w:t>
+      </w:r>
+      <w:proofErr w:type="spellEnd"/>
+      <w:r>
+        <w:t xml:space="preserve"> </w:t>
+      </w:r>
+      <w:proofErr w:type="spellStart"/>
+      <w:r>
+        <w:t>Cognito</w:t>
+      </w:r>
+      <w:proofErr w:type="spellEnd"/>
+      <w:r>
+        <w:t xml:space="preserve"> kunt gebruiken om snel inzichtelijk te krijgen wat er gebeurt op uw </w:t>
+      </w:r>
+      <w:proofErr w:type="spellStart"/>
+      <w:r>
+        <w:t>it</w:t>
+      </w:r>
+      <w:proofErr w:type="spellEnd"/>
+      <w:r>
+        <w:t xml:space="preserve"> omgeving en dus snel te kunnen handelen op </w:t>
+      </w:r>
+      <w:proofErr w:type="spellStart"/>
+      <w:r>
+        <w:t>mogenlijke</w:t>
+      </w:r>
+      <w:proofErr w:type="spellEnd"/>
+      <w:r>
+        <w:t xml:space="preserve"> cyber aanvallen. </w:t>
+      </w:r>
+    </w:p>
+    <w:p>
+      <w:pPr>
+        <w:pStyle w:val="Lijstalinea"/>
+        <w:ind w:left="360"/>
+      </w:pPr>
+    </w:p>
+    <w:p>
+      <w:pPr>
+        <w:pStyle w:val="Lijstalinea"/>
+        <w:numPr>
+          <w:ilvl w:val="0"/>
+          <w:numId w:val="11"/>
+        </w:numPr>
+      </w:pPr>
+    </w:p>
+    <w:p>
+      <w:pPr>
+        <w:spacing w:after="0"/>
+        <w:ind w:left="360"/>
+      </w:pPr>
+      <w:r>
+        <w:rPr>
+          <w:b/>
+        </w:rPr>
+        <w:t xml:space="preserve">Onderwerp: </w:t>
+      </w:r>
+      <w:r>
+        <w:t xml:space="preserve">End-2-End Security en Microsegmentatie geïntegreerd in </w:t>
+      </w:r>
+      <w:proofErr w:type="spellStart"/>
+      <w:r>
+        <w:t>Fabrics</w:t>
+      </w:r>
+      <w:proofErr w:type="spellEnd"/>
+      <w:r>
+        <w:t xml:space="preserve"> &amp; </w:t>
+      </w:r>
+      <w:proofErr w:type="spellStart"/>
+      <w:r>
+        <w:t>Clouds</w:t>
+      </w:r>
+      <w:proofErr w:type="spellEnd"/>
+    </w:p>
+    <w:p>
+      <w:pPr>
+        <w:spacing w:after="0"/>
+        <w:ind w:left="360"/>
+      </w:pPr>
+      <w:r>
+        <w:rPr>
+          <w:b/>
+        </w:rPr>
+        <w:t xml:space="preserve">Spreker: </w:t>
+      </w:r>
+      <w:r>
+        <w:t xml:space="preserve">Wim Coenen, CTO, </w:t>
+      </w:r>
+      <w:proofErr w:type="spellStart"/>
+      <w:r>
+        <w:t>Vosko</w:t>
+      </w:r>
+      <w:proofErr w:type="spellEnd"/>
+      <w:r>
+        <w:t>.</w:t>
+      </w:r>
+    </w:p>
+    <w:p>
+      <w:pPr>
+        <w:spacing w:after="0"/>
+        <w:ind w:left="360"/>
+      </w:pPr>
+      <w:r>
+        <w:rPr>
+          <w:b/>
+        </w:rPr>
+        <w:t>Bedrijf:</w:t>
+      </w:r>
+      <w:r>
+        <w:t xml:space="preserve"> </w:t>
+      </w:r>
+      <w:proofErr w:type="spellStart"/>
+      <w:r>
+        <w:t>Vosko</w:t>
+      </w:r>
+      <w:proofErr w:type="spellEnd"/>
+      <w:r>
+        <w:t>.</w:t>
+      </w:r>
+    </w:p>
+    <w:p>
+      <w:pPr>
+        <w:spacing w:after="0"/>
+        <w:ind w:firstLine="360"/>
+      </w:pPr>
+      <w:r>
+        <w:rPr>
+          <w:b/>
+        </w:rPr>
+        <w:t>Bron:</w:t>
+      </w:r>
+      <w:r>
+        <w:t xml:space="preserve"> </w:t>
+      </w:r>
+      <w:hyperlink r:id="rId6" w:history="1">
+        <w:r>
+          <w:rPr>
+            <w:rStyle w:val="Hyperlink"/>
+          </w:rPr>
+          <w:t>https://www.infosecurity.nl/seminar/S108</w:t>
+        </w:r>
+      </w:hyperlink>
+    </w:p>
+    <w:p>
+      <w:pPr>
+        <w:spacing w:after="0"/>
+        <w:ind w:left="360"/>
+      </w:pPr>
+      <w:r>
+        <w:rPr>
+          <w:b/>
+        </w:rPr>
+        <w:t xml:space="preserve">Verslag: </w:t>
+      </w:r>
+      <w:r>
+        <w:t xml:space="preserve">End2End Security en Segmentatie van </w:t>
+      </w:r>
+      <w:proofErr w:type="spellStart"/>
+      <w:r>
+        <w:t>endpoint</w:t>
+      </w:r>
+      <w:proofErr w:type="spellEnd"/>
+      <w:r>
+        <w:t>/gebruiker tot server/applicatie is de nieuwe security standaard. Tijdens d</w:t>
+      </w:r>
+      <w:r>
+        <w:t>it seminar legt de spreker je uit hoe je van de nieuwe opties gebruik kan maken, om zo de beveiliging van je applicatie te vergroten</w:t>
+      </w:r>
+      <w:r>
+        <w:t>.</w:t>
+      </w:r>
+    </w:p>
+    <w:p>
+      <w:pPr>
+        <w:spacing w:after="0"/>
+        <w:ind w:left="360"/>
+        <w:rPr>
+          <w:b/>
+        </w:rPr>
+      </w:pPr>
+    </w:p>
+    <w:p>
+      <w:pPr>
+        <w:spacing w:after="0"/>
+        <w:ind w:left="360"/>
+        <w:rPr>
+          <w:b/>
+        </w:rPr>
+      </w:pPr>
+    </w:p>
+    <w:p>
+      <w:pPr>
+        <w:spacing w:after="0"/>
+        <w:ind w:left="360"/>
+        <w:rPr>
+          <w:b/>
+        </w:rPr>
+      </w:pPr>
+    </w:p>
+    <w:p/>
     <w:tbl>
       <w:tblPr>
-        <w:tblpPr w:leftFromText="141" w:rightFromText="141" w:vertAnchor="page" w:horzAnchor="margin" w:tblpY="1786"/>
+        <w:tblpPr w:leftFromText="141" w:rightFromText="141" w:vertAnchor="page" w:horzAnchor="margin" w:tblpY="1983"/>
         <w:tblW w:w="6205" w:type="dxa"/>
         <w:tblBorders>
           <w:top w:val="single" w:sz="4" w:space="0" w:color="auto"/>
@@ -45,6 +1183,7 @@
                 <w:b/>
                 <w:lang w:val="en-US"/>
               </w:rPr>
+              <w:lastRenderedPageBreak/>
               <w:t>VakBeurs</w:t>
             </w:r>
             <w:proofErr w:type="spellEnd"/>
@@ -371,6 +1510,79 @@
         </w:tc>
       </w:tr>
     </w:tbl>
+    <w:p>
+      <w:pPr>
+        <w:rPr>
+          <w:i/>
+          <w:sz w:val="18"/>
+        </w:rPr>
+      </w:pPr>
+      <w:r>
+        <w:rPr>
+          <w:i/>
+          <w:sz w:val="18"/>
+        </w:rPr>
+        <w:t>(</w:t>
+      </w:r>
+      <w:r>
+        <w:rPr>
+          <w:i/>
+          <w:sz w:val="18"/>
+        </w:rPr>
+        <w:t>Bron en quote</w:t>
+      </w:r>
+      <w:r>
+        <w:rPr>
+          <w:i/>
+          <w:sz w:val="18"/>
+        </w:rPr>
+        <w:t>: ”</w:t>
+      </w:r>
+      <w:r>
+        <w:rPr>
+          <w:i/>
+          <w:sz w:val="18"/>
+        </w:rPr>
+        <w:t>https://www.infosecurity.nl/beursinformatie/beursthemas</w:t>
+      </w:r>
+      <w:r>
+        <w:rPr>
+          <w:i/>
+          <w:sz w:val="18"/>
+        </w:rPr>
+        <w:t>”</w:t>
+      </w:r>
+      <w:r>
+        <w:rPr>
+          <w:i/>
+          <w:sz w:val="18"/>
+        </w:rPr>
+        <w:t>)</w:t>
+      </w:r>
+      <w:bookmarkStart w:id="0" w:name="_GoBack"/>
+      <w:bookmarkEnd w:id="0"/>
+    </w:p>
+    <w:p>
+      <w:pPr>
+        <w:rPr>
+          <w:b/>
+        </w:rPr>
+      </w:pPr>
+    </w:p>
+    <w:p>
+      <w:pPr>
+        <w:rPr>
+          <w:b/>
+        </w:rPr>
+      </w:pPr>
+    </w:p>
+    <w:p>
+      <w:pPr>
+        <w:rPr>
+          <w:b/>
+        </w:rPr>
+      </w:pPr>
+    </w:p>
     <w:p>
       <w:pPr>
         <w:rPr>
@@ -426,475 +1638,6 @@
     <w:p/>
     <w:p/>
     <w:p/>
-    <w:p>
-      <w:pPr>
-        <w:ind w:left="720"/>
-        <w:rPr>
-          <w:b/>
-          <w:sz w:val="28"/>
-        </w:rPr>
-      </w:pPr>
-      <w:r>
-        <w:rPr>
-          <w:b/>
-          <w:sz w:val="28"/>
-        </w:rPr>
-        <w:lastRenderedPageBreak/>
-        <w:t>Verslag  vakbeurs infosecurity</w:t>
-      </w:r>
-    </w:p>
-    <w:p>
-      <w:pPr>
-        <w:ind w:left="720"/>
-      </w:pPr>
-    </w:p>
-    <w:p>
-      <w:pPr>
-        <w:ind w:left="720"/>
-        <w:rPr>
-          <w:b/>
-        </w:rPr>
-      </w:pPr>
-      <w:r>
-        <w:rPr>
-          <w:b/>
-        </w:rPr>
-        <w:t>Thema</w:t>
-      </w:r>
-    </w:p>
-    <w:p>
-      <w:pPr>
-        <w:ind w:left="720"/>
-      </w:pPr>
-      <w:r>
-        <w:t>Zoals hierboven is aangegeven heeft deze vakbeurs niet een enkel thema het omdat 7 thema</w:t>
-      </w:r>
-      <w:r>
-        <w:t>’</w:t>
-      </w:r>
-      <w:r>
-        <w:t xml:space="preserve">s </w:t>
-      </w:r>
-      <w:r>
-        <w:t xml:space="preserve">namelijk: </w:t>
-      </w:r>
-    </w:p>
-    <w:p>
-      <w:pPr>
-        <w:ind w:left="720"/>
-      </w:pPr>
-      <w:r>
-        <w:rPr>
-          <w:bCs/>
-          <w:lang w:val="en-US"/>
-        </w:rPr>
-        <w:t>Cloud Computing</w:t>
-      </w:r>
-      <w:r>
-        <w:rPr>
-          <w:b/>
-          <w:bCs/>
-          <w:lang w:val="en-US"/>
-        </w:rPr>
-        <w:t xml:space="preserve">, </w:t>
-      </w:r>
-      <w:r>
-        <w:rPr>
-          <w:bCs/>
-          <w:lang w:val="en-US"/>
-        </w:rPr>
-        <w:t xml:space="preserve">Cyber Security, Datacenter &amp; Infrastructure </w:t>
-      </w:r>
-      <w:proofErr w:type="spellStart"/>
-      <w:r>
-        <w:rPr>
-          <w:bCs/>
-          <w:lang w:val="en-US"/>
-        </w:rPr>
-        <w:t>Optimisation</w:t>
-      </w:r>
-      <w:proofErr w:type="spellEnd"/>
-      <w:r>
-        <w:rPr>
-          <w:bCs/>
-          <w:lang w:val="en-US"/>
-        </w:rPr>
-        <w:t>,</w:t>
-      </w:r>
-      <w:r>
-        <w:rPr>
-          <w:bCs/>
-          <w:lang w:val="en-US"/>
-        </w:rPr>
-        <w:t xml:space="preserve"> Data Science &amp; -Management, Digital Workspace, IT Service Management &amp; Control </w:t>
-      </w:r>
-      <w:proofErr w:type="spellStart"/>
-      <w:r>
-        <w:rPr>
-          <w:bCs/>
-          <w:lang w:val="en-US"/>
-        </w:rPr>
-        <w:t>en</w:t>
-      </w:r>
-      <w:proofErr w:type="spellEnd"/>
-      <w:r>
-        <w:rPr>
-          <w:bCs/>
-          <w:lang w:val="en-US"/>
-        </w:rPr>
-        <w:t xml:space="preserve"> Privacy, Governance &amp; Risk Management</w:t>
-      </w:r>
-      <w:r>
-        <w:rPr>
-          <w:bCs/>
-          <w:lang w:val="en-US"/>
-        </w:rPr>
-        <w:t>.</w:t>
-      </w:r>
-      <w:r>
-        <w:rPr>
-          <w:lang w:val="en-US"/>
-        </w:rPr>
-        <w:t xml:space="preserve"> </w:t>
-      </w:r>
-      <w:r>
-        <w:t>(</w:t>
-      </w:r>
-      <w:r>
-        <w:rPr>
-          <w:i/>
-          <w:sz w:val="20"/>
-        </w:rPr>
-        <w:t xml:space="preserve">Voor meer informatie over de thema’s zie de </w:t>
-      </w:r>
-      <w:r>
-        <w:rPr>
-          <w:i/>
-          <w:sz w:val="18"/>
-        </w:rPr>
-        <w:t xml:space="preserve">tabel </w:t>
-      </w:r>
-      <w:r>
-        <w:rPr>
-          <w:i/>
-          <w:sz w:val="20"/>
-        </w:rPr>
-        <w:t>hierboven.)</w:t>
-      </w:r>
-      <w:r>
-        <w:rPr>
-          <w:sz w:val="20"/>
-        </w:rPr>
-        <w:t xml:space="preserve"> </w:t>
-      </w:r>
-    </w:p>
-    <w:p>
-      <w:pPr>
-        <w:ind w:left="720"/>
-      </w:pPr>
-      <w:r>
-        <w:t>E</w:t>
-      </w:r>
-      <w:r>
-        <w:t>chter valt wel waar te nemen dat</w:t>
-      </w:r>
-      <w:r>
-        <w:t xml:space="preserve"> deze beurs</w:t>
-      </w:r>
-      <w:r>
-        <w:t xml:space="preserve"> zich meer richt op </w:t>
-      </w:r>
-      <w:r>
-        <w:t xml:space="preserve">IT </w:t>
-      </w:r>
-      <w:r>
-        <w:t xml:space="preserve">security dan op de </w:t>
-      </w:r>
-      <w:r>
-        <w:t>thema’s</w:t>
-      </w:r>
-      <w:r>
-        <w:t>.</w:t>
-      </w:r>
-    </w:p>
-    <w:p>
-      <w:pPr>
-        <w:ind w:left="720"/>
-      </w:pPr>
-    </w:p>
-    <w:p>
-      <w:pPr>
-        <w:ind w:left="720"/>
-        <w:rPr>
-          <w:b/>
-        </w:rPr>
-      </w:pPr>
-      <w:r>
-        <w:rPr>
-          <w:b/>
-        </w:rPr>
-        <w:t>Een bedrijven met nieuwe innovatieve producten</w:t>
-      </w:r>
-    </w:p>
-    <w:p>
-      <w:pPr>
-        <w:pStyle w:val="Lijstalinea"/>
-        <w:numPr>
-          <w:ilvl w:val="0"/>
-          <w:numId w:val="2"/>
-        </w:numPr>
-        <w:rPr>
-          <w:b/>
-          <w:bCs/>
-        </w:rPr>
-      </w:pPr>
-      <w:proofErr w:type="spellStart"/>
-      <w:r>
-        <w:rPr>
-          <w:b/>
-          <w:bCs/>
-        </w:rPr>
-        <w:t>Ockel</w:t>
-      </w:r>
-      <w:proofErr w:type="spellEnd"/>
-      <w:r>
-        <w:rPr>
-          <w:b/>
-          <w:bCs/>
-        </w:rPr>
-        <w:t xml:space="preserve"> Computers</w:t>
-      </w:r>
-    </w:p>
-    <w:p>
-      <w:pPr>
-        <w:pStyle w:val="Lijstalinea"/>
-        <w:ind w:left="1440"/>
-      </w:pPr>
-      <w:r>
-        <w:t xml:space="preserve">Het eerste innovatieve product wat op deze beurs te vinden is van </w:t>
-      </w:r>
-      <w:proofErr w:type="spellStart"/>
-      <w:r>
-        <w:t>Ockel</w:t>
-      </w:r>
-      <w:proofErr w:type="spellEnd"/>
-      <w:r>
-        <w:t xml:space="preserve"> computers.</w:t>
-      </w:r>
-    </w:p>
-    <w:p>
-      <w:pPr>
-        <w:pStyle w:val="Lijstalinea"/>
-        <w:ind w:left="1440"/>
-      </w:pPr>
-      <w:r>
-        <w:t>Dit product is een kleine computer van telefoon formaat maar dan wel net zo sterk als een desktop computer. Hij heeft de hoeveelheid poorten en poort soorten die je bij een desktop computer zou verwachten. Het is hierdoor dus mogelijk om echt mobiel te werken omdat je zo je vaste pc altijd in je zak kan steken.</w:t>
-      </w:r>
-    </w:p>
-    <w:p>
-      <w:pPr>
-        <w:pStyle w:val="Lijstalinea"/>
-        <w:ind w:left="1440"/>
-      </w:pPr>
-    </w:p>
-    <w:p>
-      <w:pPr>
-        <w:pStyle w:val="Lijstalinea"/>
-        <w:numPr>
-          <w:ilvl w:val="0"/>
-          <w:numId w:val="2"/>
-        </w:numPr>
-        <w:rPr>
-          <w:b/>
-        </w:rPr>
-      </w:pPr>
-      <w:proofErr w:type="spellStart"/>
-      <w:r>
-        <w:rPr>
-          <w:b/>
-        </w:rPr>
-        <w:t>Bitsensor</w:t>
-      </w:r>
-      <w:proofErr w:type="spellEnd"/>
-    </w:p>
-    <w:p>
-      <w:pPr>
-        <w:pStyle w:val="Lijstalinea"/>
-        <w:ind w:left="1440"/>
-      </w:pPr>
-      <w:r>
-        <w:t xml:space="preserve">Waarschijnlijk </w:t>
-      </w:r>
-      <w:r>
-        <w:t xml:space="preserve">de meest belovende innovatie komt van </w:t>
-      </w:r>
-      <w:proofErr w:type="spellStart"/>
-      <w:r>
-        <w:t>BitSensor</w:t>
-      </w:r>
-      <w:proofErr w:type="spellEnd"/>
-      <w:r>
-        <w:t>.</w:t>
-      </w:r>
-    </w:p>
-    <w:p>
-      <w:pPr>
-        <w:pStyle w:val="Lijstalinea"/>
-        <w:ind w:left="1440"/>
-      </w:pPr>
-      <w:proofErr w:type="spellStart"/>
-      <w:r>
-        <w:t>Bitsensor</w:t>
-      </w:r>
-      <w:proofErr w:type="spellEnd"/>
-      <w:r>
-        <w:t xml:space="preserve"> bied </w:t>
-      </w:r>
-      <w:r>
-        <w:t xml:space="preserve">een </w:t>
-      </w:r>
-      <w:proofErr w:type="spellStart"/>
-      <w:r>
-        <w:t>artificial</w:t>
-      </w:r>
-      <w:proofErr w:type="spellEnd"/>
-      <w:r>
-        <w:t xml:space="preserve"> intelligence dienst aan die een cyber attack binnen 0.5 seconde identificeert en voorkomt. Waar veel bedrijven pas na 9 maanden erachter komen dat ze gehackt zijn als ze er al achter komen. En dan nog moeten beginnen met het voorkomen ervan.</w:t>
-      </w:r>
-      <w:bookmarkStart w:id="0" w:name="_GoBack"/>
-      <w:bookmarkEnd w:id="0"/>
-    </w:p>
-    <w:p>
-      <w:pPr>
-        <w:pStyle w:val="Lijstalinea"/>
-        <w:ind w:left="1440"/>
-      </w:pPr>
-    </w:p>
-    <w:p>
-      <w:pPr>
-        <w:ind w:left="1416"/>
-      </w:pPr>
-    </w:p>
-    <w:p>
-      <w:pPr>
-        <w:ind w:left="720"/>
-      </w:pPr>
-    </w:p>
-    <w:p>
-      <w:pPr>
-        <w:ind w:left="720"/>
-        <w:rPr>
-          <w:lang w:val="en-US"/>
-        </w:rPr>
-      </w:pPr>
-      <w:proofErr w:type="spellStart"/>
-      <w:r>
-        <w:rPr>
-          <w:lang w:val="en-US"/>
-        </w:rPr>
-        <w:t>Innovatieve</w:t>
-      </w:r>
-      <w:proofErr w:type="spellEnd"/>
-      <w:r>
-        <w:rPr>
-          <w:lang w:val="en-US"/>
-        </w:rPr>
-        <w:t xml:space="preserve"> seminars</w:t>
-      </w:r>
-    </w:p>
-    <w:p>
-      <w:pPr>
-        <w:ind w:left="720"/>
-        <w:rPr>
-          <w:lang w:val="en-US"/>
-        </w:rPr>
-      </w:pPr>
-      <w:r>
-        <w:rPr>
-          <w:lang w:val="en-US"/>
-        </w:rPr>
-        <w:t>https://www.infosecurity.nl/seminar/Q205</w:t>
-      </w:r>
-    </w:p>
-    <w:p>
-      <w:pPr>
-        <w:ind w:left="720"/>
-        <w:rPr>
-          <w:lang w:val="en-US"/>
-        </w:rPr>
-      </w:pPr>
-      <w:r>
-        <w:rPr>
-          <w:lang w:val="en-US"/>
-        </w:rPr>
-        <w:t>https://www.infosecurity.nl/seminar/S108</w:t>
-      </w:r>
-    </w:p>
-    <w:p>
-      <w:pPr>
-        <w:ind w:left="720"/>
-        <w:rPr>
-          <w:lang w:val="en-US"/>
-        </w:rPr>
-      </w:pPr>
-    </w:p>
-    <w:p>
-      <w:pPr>
-        <w:numPr>
-          <w:ilvl w:val="0"/>
-          <w:numId w:val="1"/>
-        </w:numPr>
-      </w:pPr>
-      <w:r>
-        <w:t>Wat is het thema van de vakbeurs, welke innovaties vallen op?</w:t>
-      </w:r>
-    </w:p>
-    <w:p>
-      <w:pPr>
-        <w:numPr>
-          <w:ilvl w:val="0"/>
-          <w:numId w:val="1"/>
-        </w:numPr>
-      </w:pPr>
-      <w:r>
-        <w:t>Welke lezingen zijn gericht op innovatie?</w:t>
-      </w:r>
-    </w:p>
-    <w:p>
-      <w:pPr>
-        <w:numPr>
-          <w:ilvl w:val="0"/>
-          <w:numId w:val="1"/>
-        </w:numPr>
-      </w:pPr>
-      <w:r>
-        <w:t>Geef in je eigen woorden kort weer waar de innovatie op gericht is</w:t>
-      </w:r>
-    </w:p>
-    <w:p>
-      <w:pPr>
-        <w:numPr>
-          <w:ilvl w:val="0"/>
-          <w:numId w:val="1"/>
-        </w:numPr>
-      </w:pPr>
-      <w:r>
-        <w:t>Welke bedrijven bieden innovatieve oplossingen?</w:t>
-      </w:r>
-    </w:p>
-    <w:p>
-      <w:pPr>
-        <w:numPr>
-          <w:ilvl w:val="0"/>
-          <w:numId w:val="1"/>
-        </w:numPr>
-      </w:pPr>
-      <w:r>
-        <w:t>Geef in je eigen woorden een korte beschrijving van een innovatieve oplossing</w:t>
-      </w:r>
-    </w:p>
-    <w:p/>
-    <w:p/>
     <w:sectPr>
       <w:pgSz w:w="11906" w:h="16838"/>
       <w:pgMar w:top="1417" w:right="1417" w:bottom="1417" w:left="1417" w:header="708" w:footer="708" w:gutter="0"/>
@@ -906,8 +1649,272 @@
 </file>
 
 <file path=word/numbering.xml><?xml version="1.0" encoding="utf-8"?>
-<w:numbering xmlns:wpc="http://schemas.microsoft.com/office/word/2010/wordprocessingCanvas" xmlns:cx="http://schemas.microsoft.com/office/drawing/2014/chartex" xmlns:mc="http://schemas.openxmlformats.org/markup-compatibility/2006" xmlns:o="urn:schemas-microsoft-com:office:office" xmlns:r="http://schemas.openxmlformats.org/officeDocument/2006/relationships" xmlns:m="http://schemas.openxmlformats.org/officeDocument/2006/math" xmlns:v="urn:schemas-microsoft-com:vml" xmlns:wp14="http://schemas.microsoft.com/office/word/2010/wordprocessingDrawing" xmlns:wp="http://schemas.openxmlformats.org/drawingml/2006/wordprocessingDrawing" xmlns:w10="urn:schemas-microsoft-com:office:word" xmlns:w="http://schemas.openxmlformats.org/wordprocessingml/2006/main" xmlns:w14="http://schemas.microsoft.com/office/word/2010/wordml" xmlns:w15="http://schemas.microsoft.com/office/word/2012/wordml" xmlns:w16se="http://schemas.microsoft.com/office/word/2015/wordml/symex" xmlns:wpg="http://schemas.microsoft.com/office/word/2010/wordprocessingGroup" xmlns:wpi="http://schemas.microsoft.com/office/word/2010/wordprocessingInk" xmlns:wne="http://schemas.microsoft.com/office/word/2006/wordml" xmlns:wps="http://schemas.microsoft.com/office/word/2010/wordprocessingShape" mc:Ignorable="w14 w15 w16se wp14">
+<w:numbering xmlns:wpc="http://schemas.microsoft.com/office/word/2010/wordprocessingCanvas" xmlns:cx="http://schemas.microsoft.com/office/drawing/2014/chartex" xmlns:cx1="http://schemas.microsoft.com/office/drawing/2015/9/8/chartex" xmlns:cx2="http://schemas.microsoft.com/office/drawing/2015/10/21/chartex" xmlns:cx3="http://schemas.microsoft.com/office/drawing/2016/5/9/chartex" xmlns:cx4="http://schemas.microsoft.com/office/drawing/2016/5/10/chartex" xmlns:cx5="http://schemas.microsoft.com/office/drawing/2016/5/11/chartex" xmlns:cx6="http://schemas.microsoft.com/office/drawing/2016/5/12/chartex" xmlns:cx7="http://schemas.microsoft.com/office/drawing/2016/5/13/chartex" xmlns:cx8="http://schemas.microsoft.com/office/drawing/2016/5/14/chartex" xmlns:mc="http://schemas.openxmlformats.org/markup-compatibility/2006" xmlns:aink="http://schemas.microsoft.com/office/drawing/2016/ink" xmlns:am3d="http://schemas.microsoft.com/office/drawing/2017/model3d" xmlns:o="urn:schemas-microsoft-com:office:office" xmlns:r="http://schemas.openxmlformats.org/officeDocument/2006/relationships" xmlns:m="http://schemas.openxmlformats.org/officeDocument/2006/math" xmlns:v="urn:schemas-microsoft-com:vml" xmlns:wp14="http://schemas.microsoft.com/office/word/2010/wordprocessingDrawing" xmlns:wp="http://schemas.openxmlformats.org/drawingml/2006/wordprocessingDrawing" xmlns:w10="urn:schemas-microsoft-com:office:word" xmlns:w="http://schemas.openxmlformats.org/wordprocessingml/2006/main" xmlns:w14="http://schemas.microsoft.com/office/word/2010/wordml" xmlns:w15="http://schemas.microsoft.com/office/word/2012/wordml" xmlns:w16cid="http://schemas.microsoft.com/office/word/2016/wordml/cid" xmlns:w16se="http://schemas.microsoft.com/office/word/2015/wordml/symex" xmlns:wpg="http://schemas.microsoft.com/office/word/2010/wordprocessingGroup" xmlns:wpi="http://schemas.microsoft.com/office/word/2010/wordprocessingInk" xmlns:wne="http://schemas.microsoft.com/office/word/2006/wordml" xmlns:wps="http://schemas.microsoft.com/office/word/2010/wordprocessingShape" mc:Ignorable="w14 w15 w16se w16cid wp14">
   <w:abstractNum w:abstractNumId="0" w15:restartNumberingAfterBreak="0">
+    <w:nsid w:val="030B6D2F"/>
+    <w:multiLevelType w:val="hybridMultilevel"/>
+    <w:tmpl w:val="FE56DBAE"/>
+    <w:lvl w:ilvl="0" w:tplc="2000000F">
+      <w:start w:val="1"/>
+      <w:numFmt w:val="decimal"/>
+      <w:lvlText w:val="%1."/>
+      <w:lvlJc w:val="left"/>
+      <w:pPr>
+        <w:ind w:left="1440" w:hanging="360"/>
+      </w:pPr>
+    </w:lvl>
+    <w:lvl w:ilvl="1" w:tplc="20000019" w:tentative="1">
+      <w:start w:val="1"/>
+      <w:numFmt w:val="lowerLetter"/>
+      <w:lvlText w:val="%2."/>
+      <w:lvlJc w:val="left"/>
+      <w:pPr>
+        <w:ind w:left="2160" w:hanging="360"/>
+      </w:pPr>
+    </w:lvl>
+    <w:lvl w:ilvl="2" w:tplc="2000001B" w:tentative="1">
+      <w:start w:val="1"/>
+      <w:numFmt w:val="lowerRoman"/>
+      <w:lvlText w:val="%3."/>
+      <w:lvlJc w:val="right"/>
+      <w:pPr>
+        <w:ind w:left="2880" w:hanging="180"/>
+      </w:pPr>
+    </w:lvl>
+    <w:lvl w:ilvl="3" w:tplc="2000000F" w:tentative="1">
+      <w:start w:val="1"/>
+      <w:numFmt w:val="decimal"/>
+      <w:lvlText w:val="%4."/>
+      <w:lvlJc w:val="left"/>
+      <w:pPr>
+        <w:ind w:left="3600" w:hanging="360"/>
+      </w:pPr>
+    </w:lvl>
+    <w:lvl w:ilvl="4" w:tplc="20000019" w:tentative="1">
+      <w:start w:val="1"/>
+      <w:numFmt w:val="lowerLetter"/>
+      <w:lvlText w:val="%5."/>
+      <w:lvlJc w:val="left"/>
+      <w:pPr>
+        <w:ind w:left="4320" w:hanging="360"/>
+      </w:pPr>
+    </w:lvl>
+    <w:lvl w:ilvl="5" w:tplc="2000001B" w:tentative="1">
+      <w:start w:val="1"/>
+      <w:numFmt w:val="lowerRoman"/>
+      <w:lvlText w:val="%6."/>
+      <w:lvlJc w:val="right"/>
+      <w:pPr>
+        <w:ind w:left="5040" w:hanging="180"/>
+      </w:pPr>
+    </w:lvl>
+    <w:lvl w:ilvl="6" w:tplc="2000000F" w:tentative="1">
+      <w:start w:val="1"/>
+      <w:numFmt w:val="decimal"/>
+      <w:lvlText w:val="%7."/>
+      <w:lvlJc w:val="left"/>
+      <w:pPr>
+        <w:ind w:left="5760" w:hanging="360"/>
+      </w:pPr>
+    </w:lvl>
+    <w:lvl w:ilvl="7" w:tplc="20000019" w:tentative="1">
+      <w:start w:val="1"/>
+      <w:numFmt w:val="lowerLetter"/>
+      <w:lvlText w:val="%8."/>
+      <w:lvlJc w:val="left"/>
+      <w:pPr>
+        <w:ind w:left="6480" w:hanging="360"/>
+      </w:pPr>
+    </w:lvl>
+    <w:lvl w:ilvl="8" w:tplc="2000001B" w:tentative="1">
+      <w:start w:val="1"/>
+      <w:numFmt w:val="lowerRoman"/>
+      <w:lvlText w:val="%9."/>
+      <w:lvlJc w:val="right"/>
+      <w:pPr>
+        <w:ind w:left="7200" w:hanging="180"/>
+      </w:pPr>
+    </w:lvl>
+  </w:abstractNum>
+  <w:abstractNum w:abstractNumId="1" w15:restartNumberingAfterBreak="0">
+    <w:nsid w:val="07EA5B16"/>
+    <w:multiLevelType w:val="hybridMultilevel"/>
+    <w:tmpl w:val="47E6B760"/>
+    <w:lvl w:ilvl="0" w:tplc="6B5E7A24">
+      <w:start w:val="1"/>
+      <w:numFmt w:val="decimal"/>
+      <w:lvlText w:val="%1."/>
+      <w:lvlJc w:val="left"/>
+      <w:pPr>
+        <w:tabs>
+          <w:tab w:val="num" w:pos="2057"/>
+        </w:tabs>
+        <w:ind w:left="1700" w:hanging="992"/>
+      </w:pPr>
+      <w:rPr>
+        <w:rFonts w:hint="default"/>
+      </w:rPr>
+    </w:lvl>
+    <w:lvl w:ilvl="1" w:tplc="20000019" w:tentative="1">
+      <w:start w:val="1"/>
+      <w:numFmt w:val="lowerLetter"/>
+      <w:lvlText w:val="%2."/>
+      <w:lvlJc w:val="left"/>
+      <w:pPr>
+        <w:ind w:left="2148" w:hanging="360"/>
+      </w:pPr>
+    </w:lvl>
+    <w:lvl w:ilvl="2" w:tplc="2000001B" w:tentative="1">
+      <w:start w:val="1"/>
+      <w:numFmt w:val="lowerRoman"/>
+      <w:lvlText w:val="%3."/>
+      <w:lvlJc w:val="right"/>
+      <w:pPr>
+        <w:ind w:left="2868" w:hanging="180"/>
+      </w:pPr>
+    </w:lvl>
+    <w:lvl w:ilvl="3" w:tplc="2000000F" w:tentative="1">
+      <w:start w:val="1"/>
+      <w:numFmt w:val="decimal"/>
+      <w:lvlText w:val="%4."/>
+      <w:lvlJc w:val="left"/>
+      <w:pPr>
+        <w:ind w:left="3588" w:hanging="360"/>
+      </w:pPr>
+    </w:lvl>
+    <w:lvl w:ilvl="4" w:tplc="20000019" w:tentative="1">
+      <w:start w:val="1"/>
+      <w:numFmt w:val="lowerLetter"/>
+      <w:lvlText w:val="%5."/>
+      <w:lvlJc w:val="left"/>
+      <w:pPr>
+        <w:ind w:left="4308" w:hanging="360"/>
+      </w:pPr>
+    </w:lvl>
+    <w:lvl w:ilvl="5" w:tplc="2000001B" w:tentative="1">
+      <w:start w:val="1"/>
+      <w:numFmt w:val="lowerRoman"/>
+      <w:lvlText w:val="%6."/>
+      <w:lvlJc w:val="right"/>
+      <w:pPr>
+        <w:ind w:left="5028" w:hanging="180"/>
+      </w:pPr>
+    </w:lvl>
+    <w:lvl w:ilvl="6" w:tplc="2000000F" w:tentative="1">
+      <w:start w:val="1"/>
+      <w:numFmt w:val="decimal"/>
+      <w:lvlText w:val="%7."/>
+      <w:lvlJc w:val="left"/>
+      <w:pPr>
+        <w:ind w:left="5748" w:hanging="360"/>
+      </w:pPr>
+    </w:lvl>
+    <w:lvl w:ilvl="7" w:tplc="20000019" w:tentative="1">
+      <w:start w:val="1"/>
+      <w:numFmt w:val="lowerLetter"/>
+      <w:lvlText w:val="%8."/>
+      <w:lvlJc w:val="left"/>
+      <w:pPr>
+        <w:ind w:left="6468" w:hanging="360"/>
+      </w:pPr>
+    </w:lvl>
+    <w:lvl w:ilvl="8" w:tplc="2000001B" w:tentative="1">
+      <w:start w:val="1"/>
+      <w:numFmt w:val="lowerRoman"/>
+      <w:lvlText w:val="%9."/>
+      <w:lvlJc w:val="right"/>
+      <w:pPr>
+        <w:ind w:left="7188" w:hanging="180"/>
+      </w:pPr>
+    </w:lvl>
+  </w:abstractNum>
+  <w:abstractNum w:abstractNumId="2" w15:restartNumberingAfterBreak="0">
+    <w:nsid w:val="26AA0BAC"/>
+    <w:multiLevelType w:val="hybridMultilevel"/>
+    <w:tmpl w:val="EB329BAC"/>
+    <w:lvl w:ilvl="0" w:tplc="2000000F">
+      <w:start w:val="1"/>
+      <w:numFmt w:val="decimal"/>
+      <w:lvlText w:val="%1."/>
+      <w:lvlJc w:val="left"/>
+      <w:pPr>
+        <w:ind w:left="1352" w:hanging="360"/>
+      </w:pPr>
+    </w:lvl>
+    <w:lvl w:ilvl="1" w:tplc="20000019" w:tentative="1">
+      <w:start w:val="1"/>
+      <w:numFmt w:val="lowerLetter"/>
+      <w:lvlText w:val="%2."/>
+      <w:lvlJc w:val="left"/>
+      <w:pPr>
+        <w:ind w:left="2072" w:hanging="360"/>
+      </w:pPr>
+    </w:lvl>
+    <w:lvl w:ilvl="2" w:tplc="2000001B" w:tentative="1">
+      <w:start w:val="1"/>
+      <w:numFmt w:val="lowerRoman"/>
+      <w:lvlText w:val="%3."/>
+      <w:lvlJc w:val="right"/>
+      <w:pPr>
+        <w:ind w:left="2792" w:hanging="180"/>
+      </w:pPr>
+    </w:lvl>
+    <w:lvl w:ilvl="3" w:tplc="2000000F" w:tentative="1">
+      <w:start w:val="1"/>
+      <w:numFmt w:val="decimal"/>
+      <w:lvlText w:val="%4."/>
+      <w:lvlJc w:val="left"/>
+      <w:pPr>
+        <w:ind w:left="3512" w:hanging="360"/>
+      </w:pPr>
+    </w:lvl>
+    <w:lvl w:ilvl="4" w:tplc="20000019" w:tentative="1">
+      <w:start w:val="1"/>
+      <w:numFmt w:val="lowerLetter"/>
+      <w:lvlText w:val="%5."/>
+      <w:lvlJc w:val="left"/>
+      <w:pPr>
+        <w:ind w:left="4232" w:hanging="360"/>
+      </w:pPr>
+    </w:lvl>
+    <w:lvl w:ilvl="5" w:tplc="2000001B" w:tentative="1">
+      <w:start w:val="1"/>
+      <w:numFmt w:val="lowerRoman"/>
+      <w:lvlText w:val="%6."/>
+      <w:lvlJc w:val="right"/>
+      <w:pPr>
+        <w:ind w:left="4952" w:hanging="180"/>
+      </w:pPr>
+    </w:lvl>
+    <w:lvl w:ilvl="6" w:tplc="2000000F" w:tentative="1">
+      <w:start w:val="1"/>
+      <w:numFmt w:val="decimal"/>
+      <w:lvlText w:val="%7."/>
+      <w:lvlJc w:val="left"/>
+      <w:pPr>
+        <w:ind w:left="5672" w:hanging="360"/>
+      </w:pPr>
+    </w:lvl>
+    <w:lvl w:ilvl="7" w:tplc="20000019" w:tentative="1">
+      <w:start w:val="1"/>
+      <w:numFmt w:val="lowerLetter"/>
+      <w:lvlText w:val="%8."/>
+      <w:lvlJc w:val="left"/>
+      <w:pPr>
+        <w:ind w:left="6392" w:hanging="360"/>
+      </w:pPr>
+    </w:lvl>
+    <w:lvl w:ilvl="8" w:tplc="2000001B" w:tentative="1">
+      <w:start w:val="1"/>
+      <w:numFmt w:val="lowerRoman"/>
+      <w:lvlText w:val="%9."/>
+      <w:lvlJc w:val="right"/>
+      <w:pPr>
+        <w:ind w:left="7112" w:hanging="180"/>
+      </w:pPr>
+    </w:lvl>
+  </w:abstractNum>
+  <w:abstractNum w:abstractNumId="3" w15:restartNumberingAfterBreak="0">
     <w:nsid w:val="2C3A5E02"/>
     <w:multiLevelType w:val="multilevel"/>
     <w:tmpl w:val="7338A05E"/>
@@ -1056,10 +2063,550 @@
       </w:rPr>
     </w:lvl>
   </w:abstractNum>
-  <w:abstractNum w:abstractNumId="1" w15:restartNumberingAfterBreak="0">
+  <w:abstractNum w:abstractNumId="4" w15:restartNumberingAfterBreak="0">
+    <w:nsid w:val="34F01923"/>
+    <w:multiLevelType w:val="hybridMultilevel"/>
+    <w:tmpl w:val="374A8578"/>
+    <w:lvl w:ilvl="0" w:tplc="6B5E7A24">
+      <w:start w:val="1"/>
+      <w:numFmt w:val="decimal"/>
+      <w:lvlText w:val="%1."/>
+      <w:lvlJc w:val="left"/>
+      <w:pPr>
+        <w:tabs>
+          <w:tab w:val="num" w:pos="1349"/>
+        </w:tabs>
+        <w:ind w:left="992" w:hanging="992"/>
+      </w:pPr>
+      <w:rPr>
+        <w:rFonts w:hint="default"/>
+      </w:rPr>
+    </w:lvl>
+    <w:lvl w:ilvl="1" w:tplc="20000019" w:tentative="1">
+      <w:start w:val="1"/>
+      <w:numFmt w:val="lowerLetter"/>
+      <w:lvlText w:val="%2."/>
+      <w:lvlJc w:val="left"/>
+      <w:pPr>
+        <w:ind w:left="1440" w:hanging="360"/>
+      </w:pPr>
+    </w:lvl>
+    <w:lvl w:ilvl="2" w:tplc="2000001B" w:tentative="1">
+      <w:start w:val="1"/>
+      <w:numFmt w:val="lowerRoman"/>
+      <w:lvlText w:val="%3."/>
+      <w:lvlJc w:val="right"/>
+      <w:pPr>
+        <w:ind w:left="2160" w:hanging="180"/>
+      </w:pPr>
+    </w:lvl>
+    <w:lvl w:ilvl="3" w:tplc="2000000F" w:tentative="1">
+      <w:start w:val="1"/>
+      <w:numFmt w:val="decimal"/>
+      <w:lvlText w:val="%4."/>
+      <w:lvlJc w:val="left"/>
+      <w:pPr>
+        <w:ind w:left="2880" w:hanging="360"/>
+      </w:pPr>
+    </w:lvl>
+    <w:lvl w:ilvl="4" w:tplc="20000019" w:tentative="1">
+      <w:start w:val="1"/>
+      <w:numFmt w:val="lowerLetter"/>
+      <w:lvlText w:val="%5."/>
+      <w:lvlJc w:val="left"/>
+      <w:pPr>
+        <w:ind w:left="3600" w:hanging="360"/>
+      </w:pPr>
+    </w:lvl>
+    <w:lvl w:ilvl="5" w:tplc="2000001B" w:tentative="1">
+      <w:start w:val="1"/>
+      <w:numFmt w:val="lowerRoman"/>
+      <w:lvlText w:val="%6."/>
+      <w:lvlJc w:val="right"/>
+      <w:pPr>
+        <w:ind w:left="4320" w:hanging="180"/>
+      </w:pPr>
+    </w:lvl>
+    <w:lvl w:ilvl="6" w:tplc="2000000F" w:tentative="1">
+      <w:start w:val="1"/>
+      <w:numFmt w:val="decimal"/>
+      <w:lvlText w:val="%7."/>
+      <w:lvlJc w:val="left"/>
+      <w:pPr>
+        <w:ind w:left="5040" w:hanging="360"/>
+      </w:pPr>
+    </w:lvl>
+    <w:lvl w:ilvl="7" w:tplc="20000019" w:tentative="1">
+      <w:start w:val="1"/>
+      <w:numFmt w:val="lowerLetter"/>
+      <w:lvlText w:val="%8."/>
+      <w:lvlJc w:val="left"/>
+      <w:pPr>
+        <w:ind w:left="5760" w:hanging="360"/>
+      </w:pPr>
+    </w:lvl>
+    <w:lvl w:ilvl="8" w:tplc="2000001B" w:tentative="1">
+      <w:start w:val="1"/>
+      <w:numFmt w:val="lowerRoman"/>
+      <w:lvlText w:val="%9."/>
+      <w:lvlJc w:val="right"/>
+      <w:pPr>
+        <w:ind w:left="6480" w:hanging="180"/>
+      </w:pPr>
+    </w:lvl>
+  </w:abstractNum>
+  <w:abstractNum w:abstractNumId="5" w15:restartNumberingAfterBreak="0">
+    <w:nsid w:val="38012E9B"/>
+    <w:multiLevelType w:val="hybridMultilevel"/>
+    <w:tmpl w:val="7F0A37FA"/>
+    <w:lvl w:ilvl="0" w:tplc="6B5E7A24">
+      <w:start w:val="1"/>
+      <w:numFmt w:val="decimal"/>
+      <w:lvlText w:val="%1."/>
+      <w:lvlJc w:val="left"/>
+      <w:pPr>
+        <w:tabs>
+          <w:tab w:val="num" w:pos="2057"/>
+        </w:tabs>
+        <w:ind w:left="1700" w:hanging="992"/>
+      </w:pPr>
+      <w:rPr>
+        <w:rFonts w:hint="default"/>
+      </w:rPr>
+    </w:lvl>
+    <w:lvl w:ilvl="1" w:tplc="20000019" w:tentative="1">
+      <w:start w:val="1"/>
+      <w:numFmt w:val="lowerLetter"/>
+      <w:lvlText w:val="%2."/>
+      <w:lvlJc w:val="left"/>
+      <w:pPr>
+        <w:ind w:left="2148" w:hanging="360"/>
+      </w:pPr>
+    </w:lvl>
+    <w:lvl w:ilvl="2" w:tplc="2000001B" w:tentative="1">
+      <w:start w:val="1"/>
+      <w:numFmt w:val="lowerRoman"/>
+      <w:lvlText w:val="%3."/>
+      <w:lvlJc w:val="right"/>
+      <w:pPr>
+        <w:ind w:left="2868" w:hanging="180"/>
+      </w:pPr>
+    </w:lvl>
+    <w:lvl w:ilvl="3" w:tplc="2000000F" w:tentative="1">
+      <w:start w:val="1"/>
+      <w:numFmt w:val="decimal"/>
+      <w:lvlText w:val="%4."/>
+      <w:lvlJc w:val="left"/>
+      <w:pPr>
+        <w:ind w:left="3588" w:hanging="360"/>
+      </w:pPr>
+    </w:lvl>
+    <w:lvl w:ilvl="4" w:tplc="20000019" w:tentative="1">
+      <w:start w:val="1"/>
+      <w:numFmt w:val="lowerLetter"/>
+      <w:lvlText w:val="%5."/>
+      <w:lvlJc w:val="left"/>
+      <w:pPr>
+        <w:ind w:left="4308" w:hanging="360"/>
+      </w:pPr>
+    </w:lvl>
+    <w:lvl w:ilvl="5" w:tplc="2000001B" w:tentative="1">
+      <w:start w:val="1"/>
+      <w:numFmt w:val="lowerRoman"/>
+      <w:lvlText w:val="%6."/>
+      <w:lvlJc w:val="right"/>
+      <w:pPr>
+        <w:ind w:left="5028" w:hanging="180"/>
+      </w:pPr>
+    </w:lvl>
+    <w:lvl w:ilvl="6" w:tplc="2000000F" w:tentative="1">
+      <w:start w:val="1"/>
+      <w:numFmt w:val="decimal"/>
+      <w:lvlText w:val="%7."/>
+      <w:lvlJc w:val="left"/>
+      <w:pPr>
+        <w:ind w:left="5748" w:hanging="360"/>
+      </w:pPr>
+    </w:lvl>
+    <w:lvl w:ilvl="7" w:tplc="20000019" w:tentative="1">
+      <w:start w:val="1"/>
+      <w:numFmt w:val="lowerLetter"/>
+      <w:lvlText w:val="%8."/>
+      <w:lvlJc w:val="left"/>
+      <w:pPr>
+        <w:ind w:left="6468" w:hanging="360"/>
+      </w:pPr>
+    </w:lvl>
+    <w:lvl w:ilvl="8" w:tplc="2000001B" w:tentative="1">
+      <w:start w:val="1"/>
+      <w:numFmt w:val="lowerRoman"/>
+      <w:lvlText w:val="%9."/>
+      <w:lvlJc w:val="right"/>
+      <w:pPr>
+        <w:ind w:left="7188" w:hanging="180"/>
+      </w:pPr>
+    </w:lvl>
+  </w:abstractNum>
+  <w:abstractNum w:abstractNumId="6" w15:restartNumberingAfterBreak="0">
+    <w:nsid w:val="3BC94369"/>
+    <w:multiLevelType w:val="hybridMultilevel"/>
+    <w:tmpl w:val="983E05BA"/>
+    <w:lvl w:ilvl="0" w:tplc="2000000F">
+      <w:start w:val="1"/>
+      <w:numFmt w:val="decimal"/>
+      <w:lvlText w:val="%1."/>
+      <w:lvlJc w:val="left"/>
+      <w:pPr>
+        <w:ind w:left="1428" w:hanging="360"/>
+      </w:pPr>
+    </w:lvl>
+    <w:lvl w:ilvl="1" w:tplc="20000019" w:tentative="1">
+      <w:start w:val="1"/>
+      <w:numFmt w:val="lowerLetter"/>
+      <w:lvlText w:val="%2."/>
+      <w:lvlJc w:val="left"/>
+      <w:pPr>
+        <w:ind w:left="2148" w:hanging="360"/>
+      </w:pPr>
+    </w:lvl>
+    <w:lvl w:ilvl="2" w:tplc="2000001B" w:tentative="1">
+      <w:start w:val="1"/>
+      <w:numFmt w:val="lowerRoman"/>
+      <w:lvlText w:val="%3."/>
+      <w:lvlJc w:val="right"/>
+      <w:pPr>
+        <w:ind w:left="2868" w:hanging="180"/>
+      </w:pPr>
+    </w:lvl>
+    <w:lvl w:ilvl="3" w:tplc="2000000F" w:tentative="1">
+      <w:start w:val="1"/>
+      <w:numFmt w:val="decimal"/>
+      <w:lvlText w:val="%4."/>
+      <w:lvlJc w:val="left"/>
+      <w:pPr>
+        <w:ind w:left="3588" w:hanging="360"/>
+      </w:pPr>
+    </w:lvl>
+    <w:lvl w:ilvl="4" w:tplc="20000019" w:tentative="1">
+      <w:start w:val="1"/>
+      <w:numFmt w:val="lowerLetter"/>
+      <w:lvlText w:val="%5."/>
+      <w:lvlJc w:val="left"/>
+      <w:pPr>
+        <w:ind w:left="4308" w:hanging="360"/>
+      </w:pPr>
+    </w:lvl>
+    <w:lvl w:ilvl="5" w:tplc="2000001B" w:tentative="1">
+      <w:start w:val="1"/>
+      <w:numFmt w:val="lowerRoman"/>
+      <w:lvlText w:val="%6."/>
+      <w:lvlJc w:val="right"/>
+      <w:pPr>
+        <w:ind w:left="5028" w:hanging="180"/>
+      </w:pPr>
+    </w:lvl>
+    <w:lvl w:ilvl="6" w:tplc="2000000F" w:tentative="1">
+      <w:start w:val="1"/>
+      <w:numFmt w:val="decimal"/>
+      <w:lvlText w:val="%7."/>
+      <w:lvlJc w:val="left"/>
+      <w:pPr>
+        <w:ind w:left="5748" w:hanging="360"/>
+      </w:pPr>
+    </w:lvl>
+    <w:lvl w:ilvl="7" w:tplc="20000019" w:tentative="1">
+      <w:start w:val="1"/>
+      <w:numFmt w:val="lowerLetter"/>
+      <w:lvlText w:val="%8."/>
+      <w:lvlJc w:val="left"/>
+      <w:pPr>
+        <w:ind w:left="6468" w:hanging="360"/>
+      </w:pPr>
+    </w:lvl>
+    <w:lvl w:ilvl="8" w:tplc="2000001B" w:tentative="1">
+      <w:start w:val="1"/>
+      <w:numFmt w:val="lowerRoman"/>
+      <w:lvlText w:val="%9."/>
+      <w:lvlJc w:val="right"/>
+      <w:pPr>
+        <w:ind w:left="7188" w:hanging="180"/>
+      </w:pPr>
+    </w:lvl>
+  </w:abstractNum>
+  <w:abstractNum w:abstractNumId="7" w15:restartNumberingAfterBreak="0">
+    <w:nsid w:val="413C6775"/>
+    <w:multiLevelType w:val="hybridMultilevel"/>
+    <w:tmpl w:val="9D2ABDB4"/>
+    <w:lvl w:ilvl="0" w:tplc="6B5E7A24">
+      <w:start w:val="1"/>
+      <w:numFmt w:val="decimal"/>
+      <w:lvlText w:val="%1."/>
+      <w:lvlJc w:val="left"/>
+      <w:pPr>
+        <w:tabs>
+          <w:tab w:val="num" w:pos="1349"/>
+        </w:tabs>
+        <w:ind w:left="992" w:hanging="992"/>
+      </w:pPr>
+      <w:rPr>
+        <w:rFonts w:hint="default"/>
+      </w:rPr>
+    </w:lvl>
+    <w:lvl w:ilvl="1" w:tplc="20000019" w:tentative="1">
+      <w:start w:val="1"/>
+      <w:numFmt w:val="lowerLetter"/>
+      <w:lvlText w:val="%2."/>
+      <w:lvlJc w:val="left"/>
+      <w:pPr>
+        <w:ind w:left="1440" w:hanging="360"/>
+      </w:pPr>
+    </w:lvl>
+    <w:lvl w:ilvl="2" w:tplc="2000001B" w:tentative="1">
+      <w:start w:val="1"/>
+      <w:numFmt w:val="lowerRoman"/>
+      <w:lvlText w:val="%3."/>
+      <w:lvlJc w:val="right"/>
+      <w:pPr>
+        <w:ind w:left="2160" w:hanging="180"/>
+      </w:pPr>
+    </w:lvl>
+    <w:lvl w:ilvl="3" w:tplc="2000000F" w:tentative="1">
+      <w:start w:val="1"/>
+      <w:numFmt w:val="decimal"/>
+      <w:lvlText w:val="%4."/>
+      <w:lvlJc w:val="left"/>
+      <w:pPr>
+        <w:ind w:left="2880" w:hanging="360"/>
+      </w:pPr>
+    </w:lvl>
+    <w:lvl w:ilvl="4" w:tplc="20000019" w:tentative="1">
+      <w:start w:val="1"/>
+      <w:numFmt w:val="lowerLetter"/>
+      <w:lvlText w:val="%5."/>
+      <w:lvlJc w:val="left"/>
+      <w:pPr>
+        <w:ind w:left="3600" w:hanging="360"/>
+      </w:pPr>
+    </w:lvl>
+    <w:lvl w:ilvl="5" w:tplc="2000001B" w:tentative="1">
+      <w:start w:val="1"/>
+      <w:numFmt w:val="lowerRoman"/>
+      <w:lvlText w:val="%6."/>
+      <w:lvlJc w:val="right"/>
+      <w:pPr>
+        <w:ind w:left="4320" w:hanging="180"/>
+      </w:pPr>
+    </w:lvl>
+    <w:lvl w:ilvl="6" w:tplc="2000000F" w:tentative="1">
+      <w:start w:val="1"/>
+      <w:numFmt w:val="decimal"/>
+      <w:lvlText w:val="%7."/>
+      <w:lvlJc w:val="left"/>
+      <w:pPr>
+        <w:ind w:left="5040" w:hanging="360"/>
+      </w:pPr>
+    </w:lvl>
+    <w:lvl w:ilvl="7" w:tplc="20000019" w:tentative="1">
+      <w:start w:val="1"/>
+      <w:numFmt w:val="lowerLetter"/>
+      <w:lvlText w:val="%8."/>
+      <w:lvlJc w:val="left"/>
+      <w:pPr>
+        <w:ind w:left="5760" w:hanging="360"/>
+      </w:pPr>
+    </w:lvl>
+    <w:lvl w:ilvl="8" w:tplc="2000001B" w:tentative="1">
+      <w:start w:val="1"/>
+      <w:numFmt w:val="lowerRoman"/>
+      <w:lvlText w:val="%9."/>
+      <w:lvlJc w:val="right"/>
+      <w:pPr>
+        <w:ind w:left="6480" w:hanging="180"/>
+      </w:pPr>
+    </w:lvl>
+  </w:abstractNum>
+  <w:abstractNum w:abstractNumId="8" w15:restartNumberingAfterBreak="0">
+    <w:nsid w:val="49504B82"/>
+    <w:multiLevelType w:val="hybridMultilevel"/>
+    <w:tmpl w:val="66788404"/>
+    <w:lvl w:ilvl="0" w:tplc="6B5E7A24">
+      <w:start w:val="1"/>
+      <w:numFmt w:val="decimal"/>
+      <w:lvlText w:val="%1."/>
+      <w:lvlJc w:val="left"/>
+      <w:pPr>
+        <w:tabs>
+          <w:tab w:val="num" w:pos="1981"/>
+        </w:tabs>
+        <w:ind w:left="1624" w:hanging="992"/>
+      </w:pPr>
+      <w:rPr>
+        <w:rFonts w:hint="default"/>
+      </w:rPr>
+    </w:lvl>
+    <w:lvl w:ilvl="1" w:tplc="04130019" w:tentative="1">
+      <w:start w:val="1"/>
+      <w:numFmt w:val="lowerLetter"/>
+      <w:lvlText w:val="%2."/>
+      <w:lvlJc w:val="left"/>
+      <w:pPr>
+        <w:ind w:left="2792" w:hanging="360"/>
+      </w:pPr>
+    </w:lvl>
+    <w:lvl w:ilvl="2" w:tplc="0413001B" w:tentative="1">
+      <w:start w:val="1"/>
+      <w:numFmt w:val="lowerRoman"/>
+      <w:lvlText w:val="%3."/>
+      <w:lvlJc w:val="right"/>
+      <w:pPr>
+        <w:ind w:left="3512" w:hanging="180"/>
+      </w:pPr>
+    </w:lvl>
+    <w:lvl w:ilvl="3" w:tplc="0413000F" w:tentative="1">
+      <w:start w:val="1"/>
+      <w:numFmt w:val="decimal"/>
+      <w:lvlText w:val="%4."/>
+      <w:lvlJc w:val="left"/>
+      <w:pPr>
+        <w:ind w:left="4232" w:hanging="360"/>
+      </w:pPr>
+    </w:lvl>
+    <w:lvl w:ilvl="4" w:tplc="04130019" w:tentative="1">
+      <w:start w:val="1"/>
+      <w:numFmt w:val="lowerLetter"/>
+      <w:lvlText w:val="%5."/>
+      <w:lvlJc w:val="left"/>
+      <w:pPr>
+        <w:ind w:left="4952" w:hanging="360"/>
+      </w:pPr>
+    </w:lvl>
+    <w:lvl w:ilvl="5" w:tplc="0413001B" w:tentative="1">
+      <w:start w:val="1"/>
+      <w:numFmt w:val="lowerRoman"/>
+      <w:lvlText w:val="%6."/>
+      <w:lvlJc w:val="right"/>
+      <w:pPr>
+        <w:ind w:left="5672" w:hanging="180"/>
+      </w:pPr>
+    </w:lvl>
+    <w:lvl w:ilvl="6" w:tplc="0413000F" w:tentative="1">
+      <w:start w:val="1"/>
+      <w:numFmt w:val="decimal"/>
+      <w:lvlText w:val="%7."/>
+      <w:lvlJc w:val="left"/>
+      <w:pPr>
+        <w:ind w:left="6392" w:hanging="360"/>
+      </w:pPr>
+    </w:lvl>
+    <w:lvl w:ilvl="7" w:tplc="04130019" w:tentative="1">
+      <w:start w:val="1"/>
+      <w:numFmt w:val="lowerLetter"/>
+      <w:lvlText w:val="%8."/>
+      <w:lvlJc w:val="left"/>
+      <w:pPr>
+        <w:ind w:left="7112" w:hanging="360"/>
+      </w:pPr>
+    </w:lvl>
+    <w:lvl w:ilvl="8" w:tplc="0413001B" w:tentative="1">
+      <w:start w:val="1"/>
+      <w:numFmt w:val="lowerRoman"/>
+      <w:lvlText w:val="%9."/>
+      <w:lvlJc w:val="right"/>
+      <w:pPr>
+        <w:ind w:left="7832" w:hanging="180"/>
+      </w:pPr>
+    </w:lvl>
+  </w:abstractNum>
+  <w:abstractNum w:abstractNumId="9" w15:restartNumberingAfterBreak="0">
+    <w:nsid w:val="4BE30F2C"/>
+    <w:multiLevelType w:val="hybridMultilevel"/>
+    <w:tmpl w:val="7E0E59CE"/>
+    <w:lvl w:ilvl="0" w:tplc="0413000F">
+      <w:start w:val="1"/>
+      <w:numFmt w:val="decimal"/>
+      <w:lvlText w:val="%1."/>
+      <w:lvlJc w:val="left"/>
+      <w:pPr>
+        <w:ind w:left="360" w:hanging="360"/>
+      </w:pPr>
+    </w:lvl>
+    <w:lvl w:ilvl="1" w:tplc="04130019" w:tentative="1">
+      <w:start w:val="1"/>
+      <w:numFmt w:val="lowerLetter"/>
+      <w:lvlText w:val="%2."/>
+      <w:lvlJc w:val="left"/>
+      <w:pPr>
+        <w:ind w:left="1168" w:hanging="360"/>
+      </w:pPr>
+    </w:lvl>
+    <w:lvl w:ilvl="2" w:tplc="0413001B" w:tentative="1">
+      <w:start w:val="1"/>
+      <w:numFmt w:val="lowerRoman"/>
+      <w:lvlText w:val="%3."/>
+      <w:lvlJc w:val="right"/>
+      <w:pPr>
+        <w:ind w:left="1888" w:hanging="180"/>
+      </w:pPr>
+    </w:lvl>
+    <w:lvl w:ilvl="3" w:tplc="0413000F" w:tentative="1">
+      <w:start w:val="1"/>
+      <w:numFmt w:val="decimal"/>
+      <w:lvlText w:val="%4."/>
+      <w:lvlJc w:val="left"/>
+      <w:pPr>
+        <w:ind w:left="2608" w:hanging="360"/>
+      </w:pPr>
+    </w:lvl>
+    <w:lvl w:ilvl="4" w:tplc="04130019" w:tentative="1">
+      <w:start w:val="1"/>
+      <w:numFmt w:val="lowerLetter"/>
+      <w:lvlText w:val="%5."/>
+      <w:lvlJc w:val="left"/>
+      <w:pPr>
+        <w:ind w:left="3328" w:hanging="360"/>
+      </w:pPr>
+    </w:lvl>
+    <w:lvl w:ilvl="5" w:tplc="0413001B" w:tentative="1">
+      <w:start w:val="1"/>
+      <w:numFmt w:val="lowerRoman"/>
+      <w:lvlText w:val="%6."/>
+      <w:lvlJc w:val="right"/>
+      <w:pPr>
+        <w:ind w:left="4048" w:hanging="180"/>
+      </w:pPr>
+    </w:lvl>
+    <w:lvl w:ilvl="6" w:tplc="0413000F" w:tentative="1">
+      <w:start w:val="1"/>
+      <w:numFmt w:val="decimal"/>
+      <w:lvlText w:val="%7."/>
+      <w:lvlJc w:val="left"/>
+      <w:pPr>
+        <w:ind w:left="4768" w:hanging="360"/>
+      </w:pPr>
+    </w:lvl>
+    <w:lvl w:ilvl="7" w:tplc="04130019" w:tentative="1">
+      <w:start w:val="1"/>
+      <w:numFmt w:val="lowerLetter"/>
+      <w:lvlText w:val="%8."/>
+      <w:lvlJc w:val="left"/>
+      <w:pPr>
+        <w:ind w:left="5488" w:hanging="360"/>
+      </w:pPr>
+    </w:lvl>
+    <w:lvl w:ilvl="8" w:tplc="0413001B" w:tentative="1">
+      <w:start w:val="1"/>
+      <w:numFmt w:val="lowerRoman"/>
+      <w:lvlText w:val="%9."/>
+      <w:lvlJc w:val="right"/>
+      <w:pPr>
+        <w:ind w:left="6208" w:hanging="180"/>
+      </w:pPr>
+    </w:lvl>
+  </w:abstractNum>
+  <w:abstractNum w:abstractNumId="10" w15:restartNumberingAfterBreak="0">
     <w:nsid w:val="4CF06408"/>
     <w:multiLevelType w:val="hybridMultilevel"/>
-    <w:tmpl w:val="C5AABE7A"/>
+    <w:tmpl w:val="6C7ADE40"/>
     <w:lvl w:ilvl="0" w:tplc="0413000F">
       <w:start w:val="1"/>
       <w:numFmt w:val="decimal"/>
@@ -1139,11 +2686,359 @@
       <w:lvlJc w:val="right"/>
       <w:pPr>
         <w:ind w:left="7200" w:hanging="180"/>
+      </w:pPr>
+    </w:lvl>
+  </w:abstractNum>
+  <w:abstractNum w:abstractNumId="11" w15:restartNumberingAfterBreak="0">
+    <w:nsid w:val="53657F0B"/>
+    <w:multiLevelType w:val="hybridMultilevel"/>
+    <w:tmpl w:val="4EDEEA06"/>
+    <w:lvl w:ilvl="0" w:tplc="2000000F">
+      <w:start w:val="1"/>
+      <w:numFmt w:val="decimal"/>
+      <w:lvlText w:val="%1."/>
+      <w:lvlJc w:val="left"/>
+      <w:pPr>
+        <w:ind w:left="2160" w:hanging="360"/>
+      </w:pPr>
+    </w:lvl>
+    <w:lvl w:ilvl="1" w:tplc="20000019" w:tentative="1">
+      <w:start w:val="1"/>
+      <w:numFmt w:val="lowerLetter"/>
+      <w:lvlText w:val="%2."/>
+      <w:lvlJc w:val="left"/>
+      <w:pPr>
+        <w:ind w:left="2880" w:hanging="360"/>
+      </w:pPr>
+    </w:lvl>
+    <w:lvl w:ilvl="2" w:tplc="2000001B" w:tentative="1">
+      <w:start w:val="1"/>
+      <w:numFmt w:val="lowerRoman"/>
+      <w:lvlText w:val="%3."/>
+      <w:lvlJc w:val="right"/>
+      <w:pPr>
+        <w:ind w:left="3600" w:hanging="180"/>
+      </w:pPr>
+    </w:lvl>
+    <w:lvl w:ilvl="3" w:tplc="2000000F" w:tentative="1">
+      <w:start w:val="1"/>
+      <w:numFmt w:val="decimal"/>
+      <w:lvlText w:val="%4."/>
+      <w:lvlJc w:val="left"/>
+      <w:pPr>
+        <w:ind w:left="4320" w:hanging="360"/>
+      </w:pPr>
+    </w:lvl>
+    <w:lvl w:ilvl="4" w:tplc="20000019" w:tentative="1">
+      <w:start w:val="1"/>
+      <w:numFmt w:val="lowerLetter"/>
+      <w:lvlText w:val="%5."/>
+      <w:lvlJc w:val="left"/>
+      <w:pPr>
+        <w:ind w:left="5040" w:hanging="360"/>
+      </w:pPr>
+    </w:lvl>
+    <w:lvl w:ilvl="5" w:tplc="2000001B" w:tentative="1">
+      <w:start w:val="1"/>
+      <w:numFmt w:val="lowerRoman"/>
+      <w:lvlText w:val="%6."/>
+      <w:lvlJc w:val="right"/>
+      <w:pPr>
+        <w:ind w:left="5760" w:hanging="180"/>
+      </w:pPr>
+    </w:lvl>
+    <w:lvl w:ilvl="6" w:tplc="2000000F" w:tentative="1">
+      <w:start w:val="1"/>
+      <w:numFmt w:val="decimal"/>
+      <w:lvlText w:val="%7."/>
+      <w:lvlJc w:val="left"/>
+      <w:pPr>
+        <w:ind w:left="6480" w:hanging="360"/>
+      </w:pPr>
+    </w:lvl>
+    <w:lvl w:ilvl="7" w:tplc="20000019" w:tentative="1">
+      <w:start w:val="1"/>
+      <w:numFmt w:val="lowerLetter"/>
+      <w:lvlText w:val="%8."/>
+      <w:lvlJc w:val="left"/>
+      <w:pPr>
+        <w:ind w:left="7200" w:hanging="360"/>
+      </w:pPr>
+    </w:lvl>
+    <w:lvl w:ilvl="8" w:tplc="2000001B" w:tentative="1">
+      <w:start w:val="1"/>
+      <w:numFmt w:val="lowerRoman"/>
+      <w:lvlText w:val="%9."/>
+      <w:lvlJc w:val="right"/>
+      <w:pPr>
+        <w:ind w:left="7920" w:hanging="180"/>
+      </w:pPr>
+    </w:lvl>
+  </w:abstractNum>
+  <w:abstractNum w:abstractNumId="12" w15:restartNumberingAfterBreak="0">
+    <w:nsid w:val="5CC9645F"/>
+    <w:multiLevelType w:val="hybridMultilevel"/>
+    <w:tmpl w:val="5D4CB5F0"/>
+    <w:lvl w:ilvl="0" w:tplc="610A4CBE">
+      <w:start w:val="1"/>
+      <w:numFmt w:val="decimal"/>
+      <w:lvlText w:val="%1."/>
+      <w:lvlJc w:val="left"/>
+      <w:pPr>
+        <w:ind w:left="567" w:hanging="567"/>
+      </w:pPr>
+      <w:rPr>
+        <w:rFonts w:hint="default"/>
+        <w:b/>
+      </w:rPr>
+    </w:lvl>
+    <w:lvl w:ilvl="1" w:tplc="20000019" w:tentative="1">
+      <w:start w:val="1"/>
+      <w:numFmt w:val="lowerLetter"/>
+      <w:lvlText w:val="%2."/>
+      <w:lvlJc w:val="left"/>
+      <w:pPr>
+        <w:ind w:left="448" w:hanging="360"/>
+      </w:pPr>
+    </w:lvl>
+    <w:lvl w:ilvl="2" w:tplc="2000001B" w:tentative="1">
+      <w:start w:val="1"/>
+      <w:numFmt w:val="lowerRoman"/>
+      <w:lvlText w:val="%3."/>
+      <w:lvlJc w:val="right"/>
+      <w:pPr>
+        <w:ind w:left="1168" w:hanging="180"/>
+      </w:pPr>
+    </w:lvl>
+    <w:lvl w:ilvl="3" w:tplc="2000000F" w:tentative="1">
+      <w:start w:val="1"/>
+      <w:numFmt w:val="decimal"/>
+      <w:lvlText w:val="%4."/>
+      <w:lvlJc w:val="left"/>
+      <w:pPr>
+        <w:ind w:left="1888" w:hanging="360"/>
+      </w:pPr>
+    </w:lvl>
+    <w:lvl w:ilvl="4" w:tplc="20000019" w:tentative="1">
+      <w:start w:val="1"/>
+      <w:numFmt w:val="lowerLetter"/>
+      <w:lvlText w:val="%5."/>
+      <w:lvlJc w:val="left"/>
+      <w:pPr>
+        <w:ind w:left="2608" w:hanging="360"/>
+      </w:pPr>
+    </w:lvl>
+    <w:lvl w:ilvl="5" w:tplc="2000001B" w:tentative="1">
+      <w:start w:val="1"/>
+      <w:numFmt w:val="lowerRoman"/>
+      <w:lvlText w:val="%6."/>
+      <w:lvlJc w:val="right"/>
+      <w:pPr>
+        <w:ind w:left="3328" w:hanging="180"/>
+      </w:pPr>
+    </w:lvl>
+    <w:lvl w:ilvl="6" w:tplc="2000000F" w:tentative="1">
+      <w:start w:val="1"/>
+      <w:numFmt w:val="decimal"/>
+      <w:lvlText w:val="%7."/>
+      <w:lvlJc w:val="left"/>
+      <w:pPr>
+        <w:ind w:left="4048" w:hanging="360"/>
+      </w:pPr>
+    </w:lvl>
+    <w:lvl w:ilvl="7" w:tplc="20000019" w:tentative="1">
+      <w:start w:val="1"/>
+      <w:numFmt w:val="lowerLetter"/>
+      <w:lvlText w:val="%8."/>
+      <w:lvlJc w:val="left"/>
+      <w:pPr>
+        <w:ind w:left="4768" w:hanging="360"/>
+      </w:pPr>
+    </w:lvl>
+    <w:lvl w:ilvl="8" w:tplc="2000001B" w:tentative="1">
+      <w:start w:val="1"/>
+      <w:numFmt w:val="lowerRoman"/>
+      <w:lvlText w:val="%9."/>
+      <w:lvlJc w:val="right"/>
+      <w:pPr>
+        <w:ind w:left="5488" w:hanging="180"/>
+      </w:pPr>
+    </w:lvl>
+  </w:abstractNum>
+  <w:abstractNum w:abstractNumId="13" w15:restartNumberingAfterBreak="0">
+    <w:nsid w:val="609A300D"/>
+    <w:multiLevelType w:val="hybridMultilevel"/>
+    <w:tmpl w:val="514A1E9C"/>
+    <w:lvl w:ilvl="0" w:tplc="2000000F">
+      <w:start w:val="1"/>
+      <w:numFmt w:val="decimal"/>
+      <w:lvlText w:val="%1."/>
+      <w:lvlJc w:val="left"/>
+      <w:pPr>
+        <w:ind w:left="1426" w:hanging="360"/>
+      </w:pPr>
+    </w:lvl>
+    <w:lvl w:ilvl="1" w:tplc="20000019" w:tentative="1">
+      <w:start w:val="1"/>
+      <w:numFmt w:val="lowerLetter"/>
+      <w:lvlText w:val="%2."/>
+      <w:lvlJc w:val="left"/>
+      <w:pPr>
+        <w:ind w:left="2146" w:hanging="360"/>
+      </w:pPr>
+    </w:lvl>
+    <w:lvl w:ilvl="2" w:tplc="2000001B" w:tentative="1">
+      <w:start w:val="1"/>
+      <w:numFmt w:val="lowerRoman"/>
+      <w:lvlText w:val="%3."/>
+      <w:lvlJc w:val="right"/>
+      <w:pPr>
+        <w:ind w:left="2866" w:hanging="180"/>
+      </w:pPr>
+    </w:lvl>
+    <w:lvl w:ilvl="3" w:tplc="2000000F" w:tentative="1">
+      <w:start w:val="1"/>
+      <w:numFmt w:val="decimal"/>
+      <w:lvlText w:val="%4."/>
+      <w:lvlJc w:val="left"/>
+      <w:pPr>
+        <w:ind w:left="3586" w:hanging="360"/>
+      </w:pPr>
+    </w:lvl>
+    <w:lvl w:ilvl="4" w:tplc="20000019" w:tentative="1">
+      <w:start w:val="1"/>
+      <w:numFmt w:val="lowerLetter"/>
+      <w:lvlText w:val="%5."/>
+      <w:lvlJc w:val="left"/>
+      <w:pPr>
+        <w:ind w:left="4306" w:hanging="360"/>
+      </w:pPr>
+    </w:lvl>
+    <w:lvl w:ilvl="5" w:tplc="2000001B" w:tentative="1">
+      <w:start w:val="1"/>
+      <w:numFmt w:val="lowerRoman"/>
+      <w:lvlText w:val="%6."/>
+      <w:lvlJc w:val="right"/>
+      <w:pPr>
+        <w:ind w:left="5026" w:hanging="180"/>
+      </w:pPr>
+    </w:lvl>
+    <w:lvl w:ilvl="6" w:tplc="2000000F" w:tentative="1">
+      <w:start w:val="1"/>
+      <w:numFmt w:val="decimal"/>
+      <w:lvlText w:val="%7."/>
+      <w:lvlJc w:val="left"/>
+      <w:pPr>
+        <w:ind w:left="5746" w:hanging="360"/>
+      </w:pPr>
+    </w:lvl>
+    <w:lvl w:ilvl="7" w:tplc="20000019" w:tentative="1">
+      <w:start w:val="1"/>
+      <w:numFmt w:val="lowerLetter"/>
+      <w:lvlText w:val="%8."/>
+      <w:lvlJc w:val="left"/>
+      <w:pPr>
+        <w:ind w:left="6466" w:hanging="360"/>
+      </w:pPr>
+    </w:lvl>
+    <w:lvl w:ilvl="8" w:tplc="2000001B" w:tentative="1">
+      <w:start w:val="1"/>
+      <w:numFmt w:val="lowerRoman"/>
+      <w:lvlText w:val="%9."/>
+      <w:lvlJc w:val="right"/>
+      <w:pPr>
+        <w:ind w:left="7186" w:hanging="180"/>
+      </w:pPr>
+    </w:lvl>
+  </w:abstractNum>
+  <w:abstractNum w:abstractNumId="14" w15:restartNumberingAfterBreak="0">
+    <w:nsid w:val="68CD4980"/>
+    <w:multiLevelType w:val="hybridMultilevel"/>
+    <w:tmpl w:val="43F20278"/>
+    <w:lvl w:ilvl="0" w:tplc="0413000F">
+      <w:start w:val="1"/>
+      <w:numFmt w:val="decimal"/>
+      <w:lvlText w:val="%1."/>
+      <w:lvlJc w:val="left"/>
+      <w:pPr>
+        <w:ind w:left="360" w:hanging="360"/>
+      </w:pPr>
+    </w:lvl>
+    <w:lvl w:ilvl="1" w:tplc="04130019" w:tentative="1">
+      <w:start w:val="1"/>
+      <w:numFmt w:val="lowerLetter"/>
+      <w:lvlText w:val="%2."/>
+      <w:lvlJc w:val="left"/>
+      <w:pPr>
+        <w:ind w:left="1080" w:hanging="360"/>
+      </w:pPr>
+    </w:lvl>
+    <w:lvl w:ilvl="2" w:tplc="0413001B" w:tentative="1">
+      <w:start w:val="1"/>
+      <w:numFmt w:val="lowerRoman"/>
+      <w:lvlText w:val="%3."/>
+      <w:lvlJc w:val="right"/>
+      <w:pPr>
+        <w:ind w:left="1800" w:hanging="180"/>
+      </w:pPr>
+    </w:lvl>
+    <w:lvl w:ilvl="3" w:tplc="0413000F" w:tentative="1">
+      <w:start w:val="1"/>
+      <w:numFmt w:val="decimal"/>
+      <w:lvlText w:val="%4."/>
+      <w:lvlJc w:val="left"/>
+      <w:pPr>
+        <w:ind w:left="2520" w:hanging="360"/>
+      </w:pPr>
+    </w:lvl>
+    <w:lvl w:ilvl="4" w:tplc="04130019" w:tentative="1">
+      <w:start w:val="1"/>
+      <w:numFmt w:val="lowerLetter"/>
+      <w:lvlText w:val="%5."/>
+      <w:lvlJc w:val="left"/>
+      <w:pPr>
+        <w:ind w:left="3240" w:hanging="360"/>
+      </w:pPr>
+    </w:lvl>
+    <w:lvl w:ilvl="5" w:tplc="0413001B" w:tentative="1">
+      <w:start w:val="1"/>
+      <w:numFmt w:val="lowerRoman"/>
+      <w:lvlText w:val="%6."/>
+      <w:lvlJc w:val="right"/>
+      <w:pPr>
+        <w:ind w:left="3960" w:hanging="180"/>
+      </w:pPr>
+    </w:lvl>
+    <w:lvl w:ilvl="6" w:tplc="0413000F" w:tentative="1">
+      <w:start w:val="1"/>
+      <w:numFmt w:val="decimal"/>
+      <w:lvlText w:val="%7."/>
+      <w:lvlJc w:val="left"/>
+      <w:pPr>
+        <w:ind w:left="4680" w:hanging="360"/>
+      </w:pPr>
+    </w:lvl>
+    <w:lvl w:ilvl="7" w:tplc="04130019" w:tentative="1">
+      <w:start w:val="1"/>
+      <w:numFmt w:val="lowerLetter"/>
+      <w:lvlText w:val="%8."/>
+      <w:lvlJc w:val="left"/>
+      <w:pPr>
+        <w:ind w:left="5400" w:hanging="360"/>
+      </w:pPr>
+    </w:lvl>
+    <w:lvl w:ilvl="8" w:tplc="0413001B" w:tentative="1">
+      <w:start w:val="1"/>
+      <w:numFmt w:val="lowerRoman"/>
+      <w:lvlText w:val="%9."/>
+      <w:lvlJc w:val="right"/>
+      <w:pPr>
+        <w:ind w:left="6120" w:hanging="180"/>
       </w:pPr>
     </w:lvl>
   </w:abstractNum>
   <w:num w:numId="1">
-    <w:abstractNumId w:val="0"/>
+    <w:abstractNumId w:val="3"/>
     <w:lvlOverride w:ilvl="0">
       <w:lvl w:ilvl="0">
         <w:numFmt w:val="bullet"/>
@@ -1163,13 +3058,52 @@
     </w:lvlOverride>
   </w:num>
   <w:num w:numId="2">
+    <w:abstractNumId w:val="10"/>
+  </w:num>
+  <w:num w:numId="3">
+    <w:abstractNumId w:val="0"/>
+  </w:num>
+  <w:num w:numId="4">
+    <w:abstractNumId w:val="11"/>
+  </w:num>
+  <w:num w:numId="5">
+    <w:abstractNumId w:val="13"/>
+  </w:num>
+  <w:num w:numId="6">
+    <w:abstractNumId w:val="6"/>
+  </w:num>
+  <w:num w:numId="7">
+    <w:abstractNumId w:val="2"/>
+  </w:num>
+  <w:num w:numId="8">
+    <w:abstractNumId w:val="8"/>
+  </w:num>
+  <w:num w:numId="9">
+    <w:abstractNumId w:val="14"/>
+  </w:num>
+  <w:num w:numId="10">
+    <w:abstractNumId w:val="9"/>
+  </w:num>
+  <w:num w:numId="11">
+    <w:abstractNumId w:val="7"/>
+  </w:num>
+  <w:num w:numId="12">
+    <w:abstractNumId w:val="5"/>
+  </w:num>
+  <w:num w:numId="13">
     <w:abstractNumId w:val="1"/>
+  </w:num>
+  <w:num w:numId="14">
+    <w:abstractNumId w:val="4"/>
+  </w:num>
+  <w:num w:numId="15">
+    <w:abstractNumId w:val="12"/>
   </w:num>
 </w:numbering>
 </file>
 
 <file path=word/styles.xml><?xml version="1.0" encoding="utf-8"?>
-<w:styles xmlns:mc="http://schemas.openxmlformats.org/markup-compatibility/2006" xmlns:r="http://schemas.openxmlformats.org/officeDocument/2006/relationships" xmlns:w="http://schemas.openxmlformats.org/wordprocessingml/2006/main" xmlns:w14="http://schemas.microsoft.com/office/word/2010/wordml" xmlns:w15="http://schemas.microsoft.com/office/word/2012/wordml" xmlns:w16se="http://schemas.microsoft.com/office/word/2015/wordml/symex" mc:Ignorable="w14 w15 w16se">
+<w:styles xmlns:mc="http://schemas.openxmlformats.org/markup-compatibility/2006" xmlns:r="http://schemas.openxmlformats.org/officeDocument/2006/relationships" xmlns:w="http://schemas.openxmlformats.org/wordprocessingml/2006/main" xmlns:w14="http://schemas.microsoft.com/office/word/2010/wordml" xmlns:w15="http://schemas.microsoft.com/office/word/2012/wordml" xmlns:w16cid="http://schemas.microsoft.com/office/word/2016/wordml/cid" xmlns:w16se="http://schemas.microsoft.com/office/word/2015/wordml/symex" mc:Ignorable="w14 w15 w16se w16cid">
   <w:docDefaults>
     <w:rPrDefault>
       <w:rPr>
@@ -1185,7 +3119,7 @@
       </w:pPr>
     </w:pPrDefault>
   </w:docDefaults>
-  <w:latentStyles w:defLockedState="0" w:defUIPriority="99" w:defSemiHidden="0" w:defUnhideWhenUsed="0" w:defQFormat="0" w:count="371">
+  <w:latentStyles w:defLockedState="0" w:defUIPriority="99" w:defSemiHidden="0" w:defUnhideWhenUsed="0" w:defQFormat="0" w:count="375">
     <w:lsdException w:name="Normal" w:uiPriority="0" w:qFormat="1"/>
     <w:lsdException w:name="heading 1" w:uiPriority="9" w:qFormat="1"/>
     <w:lsdException w:name="heading 2" w:semiHidden="1" w:uiPriority="9" w:unhideWhenUsed="1" w:qFormat="1"/>
@@ -1291,7 +3225,6 @@
     <w:lsdException w:name="HTML Sample" w:semiHidden="1" w:unhideWhenUsed="1"/>
     <w:lsdException w:name="HTML Typewriter" w:semiHidden="1" w:unhideWhenUsed="1"/>
     <w:lsdException w:name="HTML Variable" w:semiHidden="1" w:unhideWhenUsed="1"/>
-    <w:lsdException w:name="Normal Table" w:semiHidden="1" w:unhideWhenUsed="1"/>
     <w:lsdException w:name="annotation subject" w:semiHidden="1" w:unhideWhenUsed="1"/>
     <w:lsdException w:name="No List" w:semiHidden="1" w:unhideWhenUsed="1"/>
     <w:lsdException w:name="Outline List 1" w:semiHidden="1" w:unhideWhenUsed="1"/>
@@ -1335,10 +3268,8 @@
     <w:lsdException w:name="Table Elegant" w:semiHidden="1" w:unhideWhenUsed="1"/>
     <w:lsdException w:name="Table Professional" w:semiHidden="1" w:unhideWhenUsed="1"/>
     <w:lsdException w:name="Table Subtle 1" w:semiHidden="1" w:unhideWhenUsed="1"/>
-    <w:lsdException w:name="Table Subtle 2" w:semiHidden="1" w:unhideWhenUsed="1"/>
     <w:lsdException w:name="Table Web 1" w:semiHidden="1" w:unhideWhenUsed="1"/>
     <w:lsdException w:name="Table Web 2" w:semiHidden="1" w:unhideWhenUsed="1"/>
-    <w:lsdException w:name="Table Web 3" w:semiHidden="1" w:unhideWhenUsed="1"/>
     <w:lsdException w:name="Balloon Text" w:semiHidden="1" w:unhideWhenUsed="1"/>
     <w:lsdException w:name="Table Grid" w:uiPriority="39"/>
     <w:lsdException w:name="Table Theme" w:semiHidden="1" w:unhideWhenUsed="1"/>
@@ -1557,10 +3488,58 @@
     <w:lsdException w:name="List Table 5 Dark Accent 6" w:uiPriority="50"/>
     <w:lsdException w:name="List Table 6 Colorful Accent 6" w:uiPriority="51"/>
     <w:lsdException w:name="List Table 7 Colorful Accent 6" w:uiPriority="52"/>
+    <w:lsdException w:name="Mention" w:semiHidden="1" w:unhideWhenUsed="1"/>
+    <w:lsdException w:name="Smart Hyperlink" w:semiHidden="1" w:unhideWhenUsed="1"/>
+    <w:lsdException w:name="Hashtag" w:semiHidden="1" w:unhideWhenUsed="1"/>
+    <w:lsdException w:name="Unresolved Mention" w:semiHidden="1" w:unhideWhenUsed="1"/>
   </w:latentStyles>
   <w:style w:type="paragraph" w:default="1" w:styleId="Standaard">
     <w:name w:val="Normal"/>
     <w:qFormat/>
+  </w:style>
+  <w:style w:type="paragraph" w:styleId="Kop1">
+    <w:name w:val="heading 1"/>
+    <w:basedOn w:val="Standaard"/>
+    <w:link w:val="Kop1Char"/>
+    <w:uiPriority w:val="9"/>
+    <w:qFormat/>
+    <w:rsid w:val="00613928"/>
+    <w:pPr>
+      <w:spacing w:before="100" w:beforeAutospacing="1" w:after="100" w:afterAutospacing="1" w:line="240" w:lineRule="auto"/>
+      <w:outlineLvl w:val="0"/>
+    </w:pPr>
+    <w:rPr>
+      <w:rFonts w:ascii="Times New Roman" w:eastAsia="Times New Roman" w:hAnsi="Times New Roman" w:cs="Times New Roman"/>
+      <w:b/>
+      <w:bCs/>
+      <w:kern w:val="36"/>
+      <w:sz w:val="48"/>
+      <w:szCs w:val="48"/>
+      <w:lang w:val="en-NL" w:eastAsia="en-NL"/>
+    </w:rPr>
+  </w:style>
+  <w:style w:type="paragraph" w:styleId="Kop2">
+    <w:name w:val="heading 2"/>
+    <w:basedOn w:val="Standaard"/>
+    <w:next w:val="Standaard"/>
+    <w:link w:val="Kop2Char"/>
+    <w:uiPriority w:val="9"/>
+    <w:semiHidden/>
+    <w:unhideWhenUsed/>
+    <w:qFormat/>
+    <w:rsid w:val="00B66885"/>
+    <w:pPr>
+      <w:keepNext/>
+      <w:keepLines/>
+      <w:spacing w:before="40" w:after="0"/>
+      <w:outlineLvl w:val="1"/>
+    </w:pPr>
+    <w:rPr>
+      <w:rFonts w:asciiTheme="majorHAnsi" w:eastAsiaTheme="majorEastAsia" w:hAnsiTheme="majorHAnsi" w:cstheme="majorBidi"/>
+      <w:color w:val="2E74B5" w:themeColor="accent1" w:themeShade="BF"/>
+      <w:sz w:val="26"/>
+      <w:szCs w:val="26"/>
+    </w:rPr>
   </w:style>
   <w:style w:type="character" w:default="1" w:styleId="Standaardalinea-lettertype">
     <w:name w:val="Default Paragraph Font"/>
@@ -1610,6 +3589,53 @@
       <w:ind w:left="720"/>
       <w:contextualSpacing/>
     </w:pPr>
+  </w:style>
+  <w:style w:type="character" w:customStyle="1" w:styleId="Kop1Char">
+    <w:name w:val="Kop 1 Char"/>
+    <w:basedOn w:val="Standaardalinea-lettertype"/>
+    <w:link w:val="Kop1"/>
+    <w:uiPriority w:val="9"/>
+    <w:rsid w:val="00613928"/>
+    <w:rPr>
+      <w:rFonts w:ascii="Times New Roman" w:eastAsia="Times New Roman" w:hAnsi="Times New Roman" w:cs="Times New Roman"/>
+      <w:b/>
+      <w:bCs/>
+      <w:kern w:val="36"/>
+      <w:sz w:val="48"/>
+      <w:szCs w:val="48"/>
+      <w:lang w:val="en-NL" w:eastAsia="en-NL"/>
+    </w:rPr>
+  </w:style>
+  <w:style w:type="character" w:customStyle="1" w:styleId="1fhnk">
+    <w:name w:val="_1fhnk"/>
+    <w:basedOn w:val="Standaardalinea-lettertype"/>
+    <w:rsid w:val="00613928"/>
+  </w:style>
+  <w:style w:type="character" w:styleId="Onopgelostemelding">
+    <w:name w:val="Unresolved Mention"/>
+    <w:basedOn w:val="Standaardalinea-lettertype"/>
+    <w:uiPriority w:val="99"/>
+    <w:semiHidden/>
+    <w:unhideWhenUsed/>
+    <w:rsid w:val="001B1B4A"/>
+    <w:rPr>
+      <w:color w:val="808080"/>
+      <w:shd w:val="clear" w:color="auto" w:fill="E6E6E6"/>
+    </w:rPr>
+  </w:style>
+  <w:style w:type="character" w:customStyle="1" w:styleId="Kop2Char">
+    <w:name w:val="Kop 2 Char"/>
+    <w:basedOn w:val="Standaardalinea-lettertype"/>
+    <w:link w:val="Kop2"/>
+    <w:uiPriority w:val="9"/>
+    <w:semiHidden/>
+    <w:rsid w:val="00B66885"/>
+    <w:rPr>
+      <w:rFonts w:asciiTheme="majorHAnsi" w:eastAsiaTheme="majorEastAsia" w:hAnsiTheme="majorHAnsi" w:cstheme="majorBidi"/>
+      <w:color w:val="2E74B5" w:themeColor="accent1" w:themeShade="BF"/>
+      <w:sz w:val="26"/>
+      <w:szCs w:val="26"/>
+    </w:rPr>
   </w:style>
 </w:styles>
 </file>

</xml_diff>